<commit_message>
production build, Deploying to GitHub pages
</commit_message>
<xml_diff>
--- a/ProjectGuide.docx
+++ b/ProjectGuide.docx
@@ -12989,8 +12989,56 @@
           <w:kern w:val="0"/>
           <w:sz w:val="20"/>
           <w:szCs w:val="20"/>
-        </w:rPr>
-      </w:pPr>
+          <w:lang w:val="de-DE"/>
+        </w:rPr>
+      </w:pPr>
+      <w:r>
+        <w:rPr>
+          <w:rFonts w:ascii="Consolas" w:hAnsi="Consolas" w:cs="Consolas"/>
+          <w:b/>
+          <w:bCs/>
+          <w:color w:val="5D5D5D"/>
+          <w:kern w:val="0"/>
+          <w:sz w:val="20"/>
+          <w:szCs w:val="20"/>
+          <w:lang w:val="de-DE"/>
+        </w:rPr>
+        <w:t>loadXML</w:t>
+      </w:r>
+      <w:r>
+        <w:rPr>
+          <w:rFonts w:ascii="Consolas" w:hAnsi="Consolas" w:cs="Consolas"/>
+          <w:color w:val="000000"/>
+          <w:kern w:val="0"/>
+          <w:sz w:val="20"/>
+          <w:szCs w:val="20"/>
+          <w:lang w:val="de-DE"/>
+        </w:rPr>
+        <w:t>(</w:t>
+      </w:r>
+      <w:r>
+        <w:rPr>
+          <w:rFonts w:ascii="Consolas" w:hAnsi="Consolas" w:cs="Consolas"/>
+          <w:color w:val="804000"/>
+          <w:kern w:val="0"/>
+          <w:sz w:val="20"/>
+          <w:szCs w:val="20"/>
+          <w:u w:val="single"/>
+          <w:lang w:val="de-DE"/>
+        </w:rPr>
+        <w:t>mesg</w:t>
+      </w:r>
+      <w:r>
+        <w:rPr>
+          <w:rFonts w:ascii="Consolas" w:hAnsi="Consolas" w:cs="Consolas"/>
+          <w:color w:val="000000"/>
+          <w:kern w:val="0"/>
+          <w:sz w:val="20"/>
+          <w:szCs w:val="20"/>
+          <w:lang w:val="de-DE"/>
+        </w:rPr>
+        <w:t>) {</w:t>
+      </w:r>
     </w:p>
     <w:p>
       <w:pPr>
@@ -13000,21 +13048,88 @@
         <w:spacing w:after="0" w:line="240" w:lineRule="auto"/>
         <w:rPr>
           <w:rFonts w:ascii="Consolas" w:hAnsi="Consolas" w:cs="Consolas"/>
-          <w:color w:val="333333"/>
-          <w:kern w:val="0"/>
-          <w:sz w:val="20"/>
-          <w:szCs w:val="20"/>
-        </w:rPr>
-      </w:pPr>
-      <w:r>
-        <w:rPr>
-          <w:rFonts w:ascii="Consolas" w:hAnsi="Consolas" w:cs="Consolas"/>
-          <w:color w:val="333333"/>
-          <w:kern w:val="0"/>
-          <w:sz w:val="20"/>
-          <w:szCs w:val="20"/>
-        </w:rPr>
-        <w:t xml:space="preserve"> </w:t>
+          <w:kern w:val="0"/>
+          <w:sz w:val="20"/>
+          <w:szCs w:val="20"/>
+          <w:lang w:val="de-DE"/>
+        </w:rPr>
+      </w:pPr>
+      <w:r>
+        <w:rPr>
+          <w:rFonts w:ascii="Consolas" w:hAnsi="Consolas" w:cs="Consolas"/>
+          <w:color w:val="000000"/>
+          <w:kern w:val="0"/>
+          <w:sz w:val="20"/>
+          <w:szCs w:val="20"/>
+          <w:lang w:val="de-DE"/>
+        </w:rPr>
+        <w:t xml:space="preserve">    </w:t>
+      </w:r>
+      <w:r>
+        <w:rPr>
+          <w:rFonts w:ascii="Consolas" w:hAnsi="Consolas" w:cs="Consolas"/>
+          <w:color w:val="3C3C3C"/>
+          <w:kern w:val="0"/>
+          <w:sz w:val="20"/>
+          <w:szCs w:val="20"/>
+          <w:lang w:val="de-DE"/>
+        </w:rPr>
+        <w:t>alert</w:t>
+      </w:r>
+      <w:r>
+        <w:rPr>
+          <w:rFonts w:ascii="Consolas" w:hAnsi="Consolas" w:cs="Consolas"/>
+          <w:color w:val="000000"/>
+          <w:kern w:val="0"/>
+          <w:sz w:val="20"/>
+          <w:szCs w:val="20"/>
+          <w:lang w:val="de-DE"/>
+        </w:rPr>
+        <w:t>(</w:t>
+      </w:r>
+      <w:r>
+        <w:rPr>
+          <w:rFonts w:ascii="Consolas" w:hAnsi="Consolas" w:cs="Consolas"/>
+          <w:color w:val="0000C0"/>
+          <w:kern w:val="0"/>
+          <w:sz w:val="20"/>
+          <w:szCs w:val="20"/>
+          <w:lang w:val="de-DE"/>
+        </w:rPr>
+        <w:t>mesg</w:t>
+      </w:r>
+      <w:r>
+        <w:rPr>
+          <w:rFonts w:ascii="Consolas" w:hAnsi="Consolas" w:cs="Consolas"/>
+          <w:color w:val="000000"/>
+          <w:kern w:val="0"/>
+          <w:sz w:val="20"/>
+          <w:szCs w:val="20"/>
+          <w:lang w:val="de-DE"/>
+        </w:rPr>
+        <w:t>.</w:t>
+      </w:r>
+      <w:r>
+        <w:rPr>
+          <w:rFonts w:ascii="Consolas" w:hAnsi="Consolas" w:cs="Consolas"/>
+          <w:color w:val="0000C0"/>
+          <w:kern w:val="0"/>
+          <w:sz w:val="20"/>
+          <w:szCs w:val="20"/>
+          <w:lang w:val="de-DE"/>
+        </w:rPr>
+        <w:t>name</w:t>
+      </w:r>
+      <w:r>
+        <w:rPr>
+          <w:rFonts w:ascii="Consolas" w:hAnsi="Consolas" w:cs="Consolas"/>
+          <w:color w:val="000000"/>
+          <w:kern w:val="0"/>
+          <w:sz w:val="20"/>
+          <w:szCs w:val="20"/>
+          <w:lang w:val="de-DE"/>
+        </w:rPr>
+        <w:t>);</w:t>
       </w:r>
     </w:p>
     <w:p>
@@ -13025,12 +13140,169 @@
         <w:spacing w:after="0" w:line="240" w:lineRule="auto"/>
         <w:rPr>
           <w:rFonts w:ascii="Consolas" w:hAnsi="Consolas" w:cs="Consolas"/>
-          <w:color w:val="333333"/>
-          <w:kern w:val="0"/>
-          <w:sz w:val="20"/>
-          <w:szCs w:val="20"/>
-        </w:rPr>
-      </w:pPr>
+          <w:kern w:val="0"/>
+          <w:sz w:val="20"/>
+          <w:szCs w:val="20"/>
+          <w:lang w:val="de-DE"/>
+        </w:rPr>
+      </w:pPr>
+      <w:r>
+        <w:rPr>
+          <w:rFonts w:ascii="Consolas" w:hAnsi="Consolas" w:cs="Consolas"/>
+          <w:color w:val="000000"/>
+          <w:kern w:val="0"/>
+          <w:sz w:val="20"/>
+          <w:szCs w:val="20"/>
+          <w:lang w:val="de-DE"/>
+        </w:rPr>
+        <w:t xml:space="preserve">    </w:t>
+      </w:r>
+      <w:r>
+        <w:rPr>
+          <w:rFonts w:ascii="Consolas" w:hAnsi="Consolas" w:cs="Consolas"/>
+          <w:b/>
+          <w:bCs/>
+          <w:color w:val="7F0055"/>
+          <w:kern w:val="0"/>
+          <w:sz w:val="20"/>
+          <w:szCs w:val="20"/>
+          <w:lang w:val="de-DE"/>
+        </w:rPr>
+        <w:t>this</w:t>
+      </w:r>
+      <w:r>
+        <w:rPr>
+          <w:rFonts w:ascii="Consolas" w:hAnsi="Consolas" w:cs="Consolas"/>
+          <w:color w:val="000000"/>
+          <w:kern w:val="0"/>
+          <w:sz w:val="20"/>
+          <w:szCs w:val="20"/>
+          <w:lang w:val="de-DE"/>
+        </w:rPr>
+        <w:t>.</w:t>
+      </w:r>
+      <w:r>
+        <w:rPr>
+          <w:rFonts w:ascii="Consolas" w:hAnsi="Consolas" w:cs="Consolas"/>
+          <w:color w:val="0000C0"/>
+          <w:kern w:val="0"/>
+          <w:sz w:val="20"/>
+          <w:szCs w:val="20"/>
+          <w:lang w:val="de-DE"/>
+        </w:rPr>
+        <w:t>_http</w:t>
+      </w:r>
+      <w:r>
+        <w:rPr>
+          <w:rFonts w:ascii="Consolas" w:hAnsi="Consolas" w:cs="Consolas"/>
+          <w:color w:val="000000"/>
+          <w:kern w:val="0"/>
+          <w:sz w:val="20"/>
+          <w:szCs w:val="20"/>
+          <w:lang w:val="de-DE"/>
+        </w:rPr>
+        <w:t>.</w:t>
+      </w:r>
+      <w:r>
+        <w:rPr>
+          <w:rFonts w:ascii="Consolas" w:hAnsi="Consolas" w:cs="Consolas"/>
+          <w:color w:val="3C3C3C"/>
+          <w:kern w:val="0"/>
+          <w:sz w:val="20"/>
+          <w:szCs w:val="20"/>
+          <w:lang w:val="de-DE"/>
+        </w:rPr>
+        <w:t>get</w:t>
+      </w:r>
+      <w:r>
+        <w:rPr>
+          <w:rFonts w:ascii="Consolas" w:hAnsi="Consolas" w:cs="Consolas"/>
+          <w:color w:val="000000"/>
+          <w:kern w:val="0"/>
+          <w:sz w:val="20"/>
+          <w:szCs w:val="20"/>
+          <w:lang w:val="de-DE"/>
+        </w:rPr>
+        <w:t>(</w:t>
+      </w:r>
+      <w:r>
+        <w:rPr>
+          <w:rFonts w:ascii="Consolas" w:hAnsi="Consolas" w:cs="Consolas"/>
+          <w:color w:val="2A00FF"/>
+          <w:kern w:val="0"/>
+          <w:sz w:val="20"/>
+          <w:szCs w:val="20"/>
+          <w:lang w:val="de-DE"/>
+        </w:rPr>
+        <w:t>'/assets/'</w:t>
+      </w:r>
+      <w:r>
+        <w:rPr>
+          <w:rFonts w:ascii="Consolas" w:hAnsi="Consolas" w:cs="Consolas"/>
+          <w:color w:val="000000"/>
+          <w:kern w:val="0"/>
+          <w:sz w:val="20"/>
+          <w:szCs w:val="20"/>
+          <w:u w:val="single"/>
+          <w:lang w:val="de-DE"/>
+        </w:rPr>
+        <w:t>+</w:t>
+      </w:r>
+      <w:r>
+        <w:rPr>
+          <w:rFonts w:ascii="Consolas" w:hAnsi="Consolas" w:cs="Consolas"/>
+          <w:color w:val="000000"/>
+          <w:kern w:val="0"/>
+          <w:sz w:val="20"/>
+          <w:szCs w:val="20"/>
+          <w:lang w:val="de-DE"/>
+        </w:rPr>
+        <w:t xml:space="preserve"> </w:t>
+      </w:r>
+      <w:r>
+        <w:rPr>
+          <w:rFonts w:ascii="Consolas" w:hAnsi="Consolas" w:cs="Consolas"/>
+          <w:color w:val="0000C0"/>
+          <w:kern w:val="0"/>
+          <w:sz w:val="20"/>
+          <w:szCs w:val="20"/>
+          <w:lang w:val="de-DE"/>
+        </w:rPr>
+        <w:t>mesg</w:t>
+      </w:r>
+      <w:r>
+        <w:rPr>
+          <w:rFonts w:ascii="Consolas" w:hAnsi="Consolas" w:cs="Consolas"/>
+          <w:color w:val="000000"/>
+          <w:kern w:val="0"/>
+          <w:sz w:val="20"/>
+          <w:szCs w:val="20"/>
+          <w:lang w:val="de-DE"/>
+        </w:rPr>
+        <w:t>.</w:t>
+      </w:r>
+      <w:r>
+        <w:rPr>
+          <w:rFonts w:ascii="Consolas" w:hAnsi="Consolas" w:cs="Consolas"/>
+          <w:color w:val="0000C0"/>
+          <w:kern w:val="0"/>
+          <w:sz w:val="20"/>
+          <w:szCs w:val="20"/>
+          <w:lang w:val="de-DE"/>
+        </w:rPr>
+        <w:t>name</w:t>
+      </w:r>
+      <w:r>
+        <w:rPr>
+          <w:rFonts w:ascii="Consolas" w:hAnsi="Consolas" w:cs="Consolas"/>
+          <w:color w:val="000000"/>
+          <w:kern w:val="0"/>
+          <w:sz w:val="20"/>
+          <w:szCs w:val="20"/>
+          <w:lang w:val="de-DE"/>
+        </w:rPr>
+        <w:t>,</w:t>
+      </w:r>
     </w:p>
     <w:p>
       <w:pPr>
@@ -13044,6 +13316,7 @@
           <w:kern w:val="0"/>
           <w:sz w:val="20"/>
           <w:szCs w:val="20"/>
+          <w:lang w:val="de-DE"/>
         </w:rPr>
       </w:pPr>
       <w:r>
@@ -13053,52 +13326,9 @@
           <w:kern w:val="0"/>
           <w:sz w:val="20"/>
           <w:szCs w:val="20"/>
-        </w:rPr>
-        <w:t xml:space="preserve">add following code to </w:t>
-      </w:r>
-      <w:proofErr w:type="spellStart"/>
-      <w:r>
-        <w:rPr>
-          <w:rFonts w:ascii="Consolas" w:hAnsi="Consolas" w:cs="Consolas"/>
-          <w:color w:val="333333"/>
-          <w:kern w:val="0"/>
-          <w:sz w:val="20"/>
-          <w:szCs w:val="20"/>
-        </w:rPr>
-        <w:t>app.component.ts</w:t>
-      </w:r>
-      <w:proofErr w:type="spellEnd"/>
-      <w:r>
-        <w:rPr>
-          <w:rFonts w:ascii="Consolas" w:hAnsi="Consolas" w:cs="Consolas"/>
-          <w:color w:val="333333"/>
-          <w:kern w:val="0"/>
-          <w:sz w:val="20"/>
-          <w:szCs w:val="20"/>
-        </w:rPr>
-        <w:t xml:space="preserve"> -&gt;</w:t>
-      </w:r>
-      <w:proofErr w:type="spellStart"/>
-      <w:r>
-        <w:rPr>
-          <w:rFonts w:ascii="Consolas" w:hAnsi="Consolas" w:cs="Consolas"/>
-          <w:color w:val="333333"/>
-          <w:kern w:val="0"/>
-          <w:sz w:val="20"/>
-          <w:szCs w:val="20"/>
-        </w:rPr>
-        <w:t>AppComponent</w:t>
-      </w:r>
-      <w:proofErr w:type="spellEnd"/>
-      <w:r>
-        <w:rPr>
-          <w:rFonts w:ascii="Consolas" w:hAnsi="Consolas" w:cs="Consolas"/>
-          <w:color w:val="333333"/>
-          <w:kern w:val="0"/>
-          <w:sz w:val="20"/>
-          <w:szCs w:val="20"/>
-        </w:rPr>
-        <w:t xml:space="preserve"> class</w:t>
+          <w:lang w:val="de-DE"/>
+        </w:rPr>
+        <w:t xml:space="preserve"> </w:t>
       </w:r>
     </w:p>
     <w:p>
@@ -13113,6 +13343,7 @@
           <w:kern w:val="0"/>
           <w:sz w:val="20"/>
           <w:szCs w:val="20"/>
+          <w:lang w:val="de-DE"/>
         </w:rPr>
       </w:pPr>
     </w:p>
@@ -13124,44 +13355,65 @@
         <w:spacing w:after="0" w:line="240" w:lineRule="auto"/>
         <w:rPr>
           <w:rFonts w:ascii="Consolas" w:hAnsi="Consolas" w:cs="Consolas"/>
-          <w:kern w:val="0"/>
-          <w:sz w:val="20"/>
-          <w:szCs w:val="20"/>
-        </w:rPr>
-      </w:pPr>
-      <w:r>
-        <w:rPr>
-          <w:rFonts w:ascii="Consolas" w:hAnsi="Consolas" w:cs="Consolas"/>
-          <w:color w:val="000000"/>
-          <w:kern w:val="0"/>
-          <w:sz w:val="20"/>
-          <w:szCs w:val="20"/>
-        </w:rPr>
-        <w:t xml:space="preserve">  </w:t>
+          <w:color w:val="333333"/>
+          <w:kern w:val="0"/>
+          <w:sz w:val="20"/>
+          <w:szCs w:val="20"/>
+        </w:rPr>
+      </w:pPr>
+      <w:r>
+        <w:rPr>
+          <w:rFonts w:ascii="Consolas" w:hAnsi="Consolas" w:cs="Consolas"/>
+          <w:color w:val="333333"/>
+          <w:kern w:val="0"/>
+          <w:sz w:val="20"/>
+          <w:szCs w:val="20"/>
+        </w:rPr>
+        <w:t xml:space="preserve">add following code to </w:t>
       </w:r>
       <w:proofErr w:type="spellStart"/>
       <w:r>
         <w:rPr>
           <w:rFonts w:ascii="Consolas" w:hAnsi="Consolas" w:cs="Consolas"/>
-          <w:b/>
-          <w:bCs/>
-          <w:color w:val="5D5D5D"/>
-          <w:kern w:val="0"/>
-          <w:sz w:val="20"/>
-          <w:szCs w:val="20"/>
-        </w:rPr>
-        <w:t>handleClick</w:t>
+          <w:color w:val="333333"/>
+          <w:kern w:val="0"/>
+          <w:sz w:val="20"/>
+          <w:szCs w:val="20"/>
+        </w:rPr>
+        <w:t>app.component.ts</w:t>
       </w:r>
       <w:proofErr w:type="spellEnd"/>
       <w:r>
         <w:rPr>
           <w:rFonts w:ascii="Consolas" w:hAnsi="Consolas" w:cs="Consolas"/>
-          <w:color w:val="000000"/>
-          <w:kern w:val="0"/>
-          <w:sz w:val="20"/>
-          <w:szCs w:val="20"/>
-        </w:rPr>
-        <w:t>() {</w:t>
+          <w:color w:val="333333"/>
+          <w:kern w:val="0"/>
+          <w:sz w:val="20"/>
+          <w:szCs w:val="20"/>
+        </w:rPr>
+        <w:t xml:space="preserve"> -&gt;</w:t>
+      </w:r>
+      <w:proofErr w:type="spellStart"/>
+      <w:r>
+        <w:rPr>
+          <w:rFonts w:ascii="Consolas" w:hAnsi="Consolas" w:cs="Consolas"/>
+          <w:color w:val="333333"/>
+          <w:kern w:val="0"/>
+          <w:sz w:val="20"/>
+          <w:szCs w:val="20"/>
+        </w:rPr>
+        <w:t>AppComponent</w:t>
+      </w:r>
+      <w:proofErr w:type="spellEnd"/>
+      <w:r>
+        <w:rPr>
+          <w:rFonts w:ascii="Consolas" w:hAnsi="Consolas" w:cs="Consolas"/>
+          <w:color w:val="333333"/>
+          <w:kern w:val="0"/>
+          <w:sz w:val="20"/>
+          <w:szCs w:val="20"/>
+        </w:rPr>
+        <w:t xml:space="preserve"> class</w:t>
       </w:r>
     </w:p>
     <w:p>
@@ -13172,103 +13424,12 @@
         <w:spacing w:after="0" w:line="240" w:lineRule="auto"/>
         <w:rPr>
           <w:rFonts w:ascii="Consolas" w:hAnsi="Consolas" w:cs="Consolas"/>
-          <w:kern w:val="0"/>
-          <w:sz w:val="20"/>
-          <w:szCs w:val="20"/>
-        </w:rPr>
-      </w:pPr>
-      <w:r>
-        <w:rPr>
-          <w:rFonts w:ascii="Consolas" w:hAnsi="Consolas" w:cs="Consolas"/>
-          <w:color w:val="000000"/>
-          <w:kern w:val="0"/>
-          <w:sz w:val="20"/>
-          <w:szCs w:val="20"/>
-        </w:rPr>
-        <w:t xml:space="preserve">  </w:t>
-      </w:r>
-      <w:proofErr w:type="spellStart"/>
-      <w:r>
-        <w:rPr>
-          <w:rFonts w:ascii="Consolas" w:hAnsi="Consolas" w:cs="Consolas"/>
-          <w:color w:val="0000C0"/>
-          <w:kern w:val="0"/>
-          <w:sz w:val="20"/>
-          <w:szCs w:val="20"/>
-        </w:rPr>
-        <w:t>document</w:t>
-      </w:r>
-      <w:r>
-        <w:rPr>
-          <w:rFonts w:ascii="Consolas" w:hAnsi="Consolas" w:cs="Consolas"/>
-          <w:color w:val="000000"/>
-          <w:kern w:val="0"/>
-          <w:sz w:val="20"/>
-          <w:szCs w:val="20"/>
-        </w:rPr>
-        <w:t>.</w:t>
-      </w:r>
-      <w:r>
-        <w:rPr>
-          <w:rFonts w:ascii="Consolas" w:hAnsi="Consolas" w:cs="Consolas"/>
-          <w:color w:val="3C3C3C"/>
-          <w:kern w:val="0"/>
-          <w:sz w:val="20"/>
-          <w:szCs w:val="20"/>
-        </w:rPr>
-        <w:t>getElementById</w:t>
-      </w:r>
-      <w:proofErr w:type="spellEnd"/>
-      <w:r>
-        <w:rPr>
-          <w:rFonts w:ascii="Consolas" w:hAnsi="Consolas" w:cs="Consolas"/>
-          <w:color w:val="000000"/>
-          <w:kern w:val="0"/>
-          <w:sz w:val="20"/>
-          <w:szCs w:val="20"/>
-        </w:rPr>
-        <w:t>(</w:t>
-      </w:r>
-      <w:r>
-        <w:rPr>
-          <w:rFonts w:ascii="Consolas" w:hAnsi="Consolas" w:cs="Consolas"/>
-          <w:color w:val="2A00FF"/>
-          <w:kern w:val="0"/>
-          <w:sz w:val="20"/>
-          <w:szCs w:val="20"/>
-        </w:rPr>
-        <w:t>'upload-file'</w:t>
-      </w:r>
-      <w:r>
-        <w:rPr>
-          <w:rFonts w:ascii="Consolas" w:hAnsi="Consolas" w:cs="Consolas"/>
-          <w:color w:val="000000"/>
-          <w:kern w:val="0"/>
-          <w:sz w:val="20"/>
-          <w:szCs w:val="20"/>
-        </w:rPr>
-        <w:t>).</w:t>
-      </w:r>
-      <w:r>
-        <w:rPr>
-          <w:rFonts w:ascii="Consolas" w:hAnsi="Consolas" w:cs="Consolas"/>
-          <w:color w:val="3C3C3C"/>
-          <w:kern w:val="0"/>
-          <w:sz w:val="20"/>
-          <w:szCs w:val="20"/>
-        </w:rPr>
-        <w:t>click</w:t>
-      </w:r>
-      <w:r>
-        <w:rPr>
-          <w:rFonts w:ascii="Consolas" w:hAnsi="Consolas" w:cs="Consolas"/>
-          <w:color w:val="000000"/>
-          <w:kern w:val="0"/>
-          <w:sz w:val="20"/>
-          <w:szCs w:val="20"/>
-        </w:rPr>
-        <w:t>();</w:t>
-      </w:r>
+          <w:color w:val="333333"/>
+          <w:kern w:val="0"/>
+          <w:sz w:val="20"/>
+          <w:szCs w:val="20"/>
+        </w:rPr>
+      </w:pPr>
     </w:p>
     <w:p>
       <w:pPr>
@@ -13291,7 +13452,31 @@
           <w:sz w:val="20"/>
           <w:szCs w:val="20"/>
         </w:rPr>
-        <w:t>}</w:t>
+        <w:t xml:space="preserve">  </w:t>
+      </w:r>
+      <w:proofErr w:type="spellStart"/>
+      <w:r>
+        <w:rPr>
+          <w:rFonts w:ascii="Consolas" w:hAnsi="Consolas" w:cs="Consolas"/>
+          <w:b/>
+          <w:bCs/>
+          <w:color w:val="5D5D5D"/>
+          <w:kern w:val="0"/>
+          <w:sz w:val="20"/>
+          <w:szCs w:val="20"/>
+        </w:rPr>
+        <w:t>handleClick</w:t>
+      </w:r>
+      <w:proofErr w:type="spellEnd"/>
+      <w:r>
+        <w:rPr>
+          <w:rFonts w:ascii="Consolas" w:hAnsi="Consolas" w:cs="Consolas"/>
+          <w:color w:val="000000"/>
+          <w:kern w:val="0"/>
+          <w:sz w:val="20"/>
+          <w:szCs w:val="20"/>
+        </w:rPr>
+        <w:t>() {</w:t>
       </w:r>
     </w:p>
     <w:p>
@@ -13307,6 +13492,98 @@
           <w:szCs w:val="20"/>
         </w:rPr>
       </w:pPr>
+      <w:r>
+        <w:rPr>
+          <w:rFonts w:ascii="Consolas" w:hAnsi="Consolas" w:cs="Consolas"/>
+          <w:color w:val="000000"/>
+          <w:kern w:val="0"/>
+          <w:sz w:val="20"/>
+          <w:szCs w:val="20"/>
+        </w:rPr>
+        <w:t xml:space="preserve">  </w:t>
+      </w:r>
+      <w:proofErr w:type="spellStart"/>
+      <w:r>
+        <w:rPr>
+          <w:rFonts w:ascii="Consolas" w:hAnsi="Consolas" w:cs="Consolas"/>
+          <w:color w:val="0000C0"/>
+          <w:kern w:val="0"/>
+          <w:sz w:val="20"/>
+          <w:szCs w:val="20"/>
+        </w:rPr>
+        <w:t>document</w:t>
+      </w:r>
+      <w:r>
+        <w:rPr>
+          <w:rFonts w:ascii="Consolas" w:hAnsi="Consolas" w:cs="Consolas"/>
+          <w:color w:val="000000"/>
+          <w:kern w:val="0"/>
+          <w:sz w:val="20"/>
+          <w:szCs w:val="20"/>
+        </w:rPr>
+        <w:t>.</w:t>
+      </w:r>
+      <w:r>
+        <w:rPr>
+          <w:rFonts w:ascii="Consolas" w:hAnsi="Consolas" w:cs="Consolas"/>
+          <w:color w:val="3C3C3C"/>
+          <w:kern w:val="0"/>
+          <w:sz w:val="20"/>
+          <w:szCs w:val="20"/>
+        </w:rPr>
+        <w:t>getElementById</w:t>
+      </w:r>
+      <w:proofErr w:type="spellEnd"/>
+      <w:r>
+        <w:rPr>
+          <w:rFonts w:ascii="Consolas" w:hAnsi="Consolas" w:cs="Consolas"/>
+          <w:color w:val="000000"/>
+          <w:kern w:val="0"/>
+          <w:sz w:val="20"/>
+          <w:szCs w:val="20"/>
+        </w:rPr>
+        <w:t>(</w:t>
+      </w:r>
+      <w:r>
+        <w:rPr>
+          <w:rFonts w:ascii="Consolas" w:hAnsi="Consolas" w:cs="Consolas"/>
+          <w:color w:val="2A00FF"/>
+          <w:kern w:val="0"/>
+          <w:sz w:val="20"/>
+          <w:szCs w:val="20"/>
+        </w:rPr>
+        <w:t>'upload-file'</w:t>
+      </w:r>
+      <w:r>
+        <w:rPr>
+          <w:rFonts w:ascii="Consolas" w:hAnsi="Consolas" w:cs="Consolas"/>
+          <w:color w:val="000000"/>
+          <w:kern w:val="0"/>
+          <w:sz w:val="20"/>
+          <w:szCs w:val="20"/>
+        </w:rPr>
+        <w:t>).</w:t>
+      </w:r>
+      <w:r>
+        <w:rPr>
+          <w:rFonts w:ascii="Consolas" w:hAnsi="Consolas" w:cs="Consolas"/>
+          <w:color w:val="3C3C3C"/>
+          <w:kern w:val="0"/>
+          <w:sz w:val="20"/>
+          <w:szCs w:val="20"/>
+        </w:rPr>
+        <w:t>click</w:t>
+      </w:r>
+      <w:r>
+        <w:rPr>
+          <w:rFonts w:ascii="Consolas" w:hAnsi="Consolas" w:cs="Consolas"/>
+          <w:color w:val="000000"/>
+          <w:kern w:val="0"/>
+          <w:sz w:val="20"/>
+          <w:szCs w:val="20"/>
+        </w:rPr>
+        <w:t>();</w:t>
+      </w:r>
     </w:p>
     <w:p>
       <w:pPr>
@@ -13321,51 +13598,15 @@
           <w:szCs w:val="20"/>
         </w:rPr>
       </w:pPr>
-      <w:proofErr w:type="spellStart"/>
-      <w:r>
-        <w:rPr>
-          <w:rFonts w:ascii="Consolas" w:hAnsi="Consolas" w:cs="Consolas"/>
-          <w:b/>
-          <w:bCs/>
-          <w:color w:val="5D5D5D"/>
-          <w:kern w:val="0"/>
-          <w:sz w:val="20"/>
-          <w:szCs w:val="20"/>
-        </w:rPr>
-        <w:t>addAttachment</w:t>
-      </w:r>
-      <w:proofErr w:type="spellEnd"/>
-      <w:r>
-        <w:rPr>
-          <w:rFonts w:ascii="Consolas" w:hAnsi="Consolas" w:cs="Consolas"/>
-          <w:color w:val="000000"/>
-          <w:kern w:val="0"/>
-          <w:sz w:val="20"/>
-          <w:szCs w:val="20"/>
-        </w:rPr>
-        <w:t>(</w:t>
-      </w:r>
-      <w:proofErr w:type="spellStart"/>
-      <w:r>
-        <w:rPr>
-          <w:rFonts w:ascii="Consolas" w:hAnsi="Consolas" w:cs="Consolas"/>
-          <w:color w:val="804000"/>
-          <w:kern w:val="0"/>
-          <w:sz w:val="20"/>
-          <w:szCs w:val="20"/>
-        </w:rPr>
-        <w:t>fileInput</w:t>
-      </w:r>
-      <w:proofErr w:type="spellEnd"/>
-      <w:r>
-        <w:rPr>
-          <w:rFonts w:ascii="Consolas" w:hAnsi="Consolas" w:cs="Consolas"/>
-          <w:color w:val="000000"/>
-          <w:kern w:val="0"/>
-          <w:sz w:val="20"/>
-          <w:szCs w:val="20"/>
-        </w:rPr>
-        <w:t>: any) {</w:t>
+      <w:r>
+        <w:rPr>
+          <w:rFonts w:ascii="Consolas" w:hAnsi="Consolas" w:cs="Consolas"/>
+          <w:color w:val="000000"/>
+          <w:kern w:val="0"/>
+          <w:sz w:val="20"/>
+          <w:szCs w:val="20"/>
+        </w:rPr>
+        <w:t>}</w:t>
       </w:r>
     </w:p>
     <w:p>
@@ -13381,142 +13622,6 @@
           <w:szCs w:val="20"/>
         </w:rPr>
       </w:pPr>
-      <w:r>
-        <w:rPr>
-          <w:rFonts w:ascii="Consolas" w:hAnsi="Consolas" w:cs="Consolas"/>
-          <w:color w:val="000000"/>
-          <w:kern w:val="0"/>
-          <w:sz w:val="20"/>
-          <w:szCs w:val="20"/>
-        </w:rPr>
-        <w:t xml:space="preserve">  </w:t>
-      </w:r>
-      <w:r>
-        <w:rPr>
-          <w:rFonts w:ascii="Consolas" w:hAnsi="Consolas" w:cs="Consolas"/>
-          <w:b/>
-          <w:bCs/>
-          <w:color w:val="7F0055"/>
-          <w:kern w:val="0"/>
-          <w:sz w:val="20"/>
-          <w:szCs w:val="20"/>
-        </w:rPr>
-        <w:t>const</w:t>
-      </w:r>
-      <w:r>
-        <w:rPr>
-          <w:rFonts w:ascii="Consolas" w:hAnsi="Consolas" w:cs="Consolas"/>
-          <w:color w:val="000000"/>
-          <w:kern w:val="0"/>
-          <w:sz w:val="20"/>
-          <w:szCs w:val="20"/>
-        </w:rPr>
-        <w:t xml:space="preserve"> </w:t>
-      </w:r>
-      <w:proofErr w:type="spellStart"/>
-      <w:r>
-        <w:rPr>
-          <w:rFonts w:ascii="Consolas" w:hAnsi="Consolas" w:cs="Consolas"/>
-          <w:color w:val="0000C0"/>
-          <w:kern w:val="0"/>
-          <w:sz w:val="20"/>
-          <w:szCs w:val="20"/>
-        </w:rPr>
-        <w:t>fileReaded</w:t>
-      </w:r>
-      <w:proofErr w:type="spellEnd"/>
-      <w:r>
-        <w:rPr>
-          <w:rFonts w:ascii="Consolas" w:hAnsi="Consolas" w:cs="Consolas"/>
-          <w:color w:val="000000"/>
-          <w:kern w:val="0"/>
-          <w:sz w:val="20"/>
-          <w:szCs w:val="20"/>
-        </w:rPr>
-        <w:t xml:space="preserve"> = </w:t>
-      </w:r>
-      <w:proofErr w:type="spellStart"/>
-      <w:r>
-        <w:rPr>
-          <w:rFonts w:ascii="Consolas" w:hAnsi="Consolas" w:cs="Consolas"/>
-          <w:color w:val="0000C0"/>
-          <w:kern w:val="0"/>
-          <w:sz w:val="20"/>
-          <w:szCs w:val="20"/>
-        </w:rPr>
-        <w:t>fileInput</w:t>
-      </w:r>
-      <w:r>
-        <w:rPr>
-          <w:rFonts w:ascii="Consolas" w:hAnsi="Consolas" w:cs="Consolas"/>
-          <w:color w:val="000000"/>
-          <w:kern w:val="0"/>
-          <w:sz w:val="20"/>
-          <w:szCs w:val="20"/>
-        </w:rPr>
-        <w:t>.</w:t>
-      </w:r>
-      <w:r>
-        <w:rPr>
-          <w:rFonts w:ascii="Consolas" w:hAnsi="Consolas" w:cs="Consolas"/>
-          <w:color w:val="0000C0"/>
-          <w:kern w:val="0"/>
-          <w:sz w:val="20"/>
-          <w:szCs w:val="20"/>
-        </w:rPr>
-        <w:t>target</w:t>
-      </w:r>
-      <w:r>
-        <w:rPr>
-          <w:rFonts w:ascii="Consolas" w:hAnsi="Consolas" w:cs="Consolas"/>
-          <w:color w:val="000000"/>
-          <w:kern w:val="0"/>
-          <w:sz w:val="20"/>
-          <w:szCs w:val="20"/>
-        </w:rPr>
-        <w:t>.</w:t>
-      </w:r>
-      <w:r>
-        <w:rPr>
-          <w:rFonts w:ascii="Consolas" w:hAnsi="Consolas" w:cs="Consolas"/>
-          <w:color w:val="0000C0"/>
-          <w:kern w:val="0"/>
-          <w:sz w:val="20"/>
-          <w:szCs w:val="20"/>
-        </w:rPr>
-        <w:t>files</w:t>
-      </w:r>
-      <w:proofErr w:type="spellEnd"/>
-      <w:r>
-        <w:rPr>
-          <w:rFonts w:ascii="Consolas" w:hAnsi="Consolas" w:cs="Consolas"/>
-          <w:color w:val="000000"/>
-          <w:kern w:val="0"/>
-          <w:sz w:val="20"/>
-          <w:szCs w:val="20"/>
-        </w:rPr>
-        <w:t>[</w:t>
-      </w:r>
-      <w:r>
-        <w:rPr>
-          <w:rFonts w:ascii="Consolas" w:hAnsi="Consolas" w:cs="Consolas"/>
-          <w:color w:val="B5545F"/>
-          <w:kern w:val="0"/>
-          <w:sz w:val="20"/>
-          <w:szCs w:val="20"/>
-        </w:rPr>
-        <w:t>0</w:t>
-      </w:r>
-      <w:r>
-        <w:rPr>
-          <w:rFonts w:ascii="Consolas" w:hAnsi="Consolas" w:cs="Consolas"/>
-          <w:color w:val="000000"/>
-          <w:kern w:val="0"/>
-          <w:sz w:val="20"/>
-          <w:szCs w:val="20"/>
-        </w:rPr>
-        <w:t>];</w:t>
-      </w:r>
     </w:p>
     <w:p>
       <w:pPr>
@@ -13531,48 +13636,18 @@
           <w:szCs w:val="20"/>
         </w:rPr>
       </w:pPr>
-      <w:r>
-        <w:rPr>
-          <w:rFonts w:ascii="Consolas" w:hAnsi="Consolas" w:cs="Consolas"/>
-          <w:color w:val="000000"/>
-          <w:kern w:val="0"/>
-          <w:sz w:val="20"/>
-          <w:szCs w:val="20"/>
-        </w:rPr>
-        <w:t xml:space="preserve">  </w:t>
-      </w:r>
       <w:proofErr w:type="spellStart"/>
       <w:r>
         <w:rPr>
           <w:rFonts w:ascii="Consolas" w:hAnsi="Consolas" w:cs="Consolas"/>
           <w:b/>
           <w:bCs/>
-          <w:color w:val="7F0055"/>
-          <w:kern w:val="0"/>
-          <w:sz w:val="20"/>
-          <w:szCs w:val="20"/>
-        </w:rPr>
-        <w:t>this</w:t>
-      </w:r>
-      <w:r>
-        <w:rPr>
-          <w:rFonts w:ascii="Consolas" w:hAnsi="Consolas" w:cs="Consolas"/>
-          <w:color w:val="000000"/>
-          <w:kern w:val="0"/>
-          <w:sz w:val="20"/>
-          <w:szCs w:val="20"/>
-        </w:rPr>
-        <w:t>.</w:t>
-      </w:r>
-      <w:r>
-        <w:rPr>
-          <w:rFonts w:ascii="Consolas" w:hAnsi="Consolas" w:cs="Consolas"/>
-          <w:color w:val="3C3C3C"/>
-          <w:kern w:val="0"/>
-          <w:sz w:val="20"/>
-          <w:szCs w:val="20"/>
-        </w:rPr>
-        <w:t>loadXML</w:t>
+          <w:color w:val="5D5D5D"/>
+          <w:kern w:val="0"/>
+          <w:sz w:val="20"/>
+          <w:szCs w:val="20"/>
+        </w:rPr>
+        <w:t>addAttachment</w:t>
       </w:r>
       <w:proofErr w:type="spellEnd"/>
       <w:r>
@@ -13589,12 +13664,12 @@
       <w:r>
         <w:rPr>
           <w:rFonts w:ascii="Consolas" w:hAnsi="Consolas" w:cs="Consolas"/>
-          <w:color w:val="0000C0"/>
-          <w:kern w:val="0"/>
-          <w:sz w:val="20"/>
-          <w:szCs w:val="20"/>
-        </w:rPr>
-        <w:t>fileReaded</w:t>
+          <w:color w:val="804000"/>
+          <w:kern w:val="0"/>
+          <w:sz w:val="20"/>
+          <w:szCs w:val="20"/>
+        </w:rPr>
+        <w:t>fileInput</w:t>
       </w:r>
       <w:proofErr w:type="spellEnd"/>
       <w:r>
@@ -13605,7 +13680,7 @@
           <w:sz w:val="20"/>
           <w:szCs w:val="20"/>
         </w:rPr>
-        <w:t>);</w:t>
+        <w:t>: any) {</w:t>
       </w:r>
     </w:p>
     <w:p>
@@ -13634,23 +13709,128 @@
       <w:r>
         <w:rPr>
           <w:rFonts w:ascii="Consolas" w:hAnsi="Consolas" w:cs="Consolas"/>
-          <w:color w:val="3F7F5F"/>
-          <w:kern w:val="0"/>
-          <w:sz w:val="20"/>
-          <w:szCs w:val="20"/>
-        </w:rPr>
-        <w:t>//  handle the rest</w:t>
-      </w:r>
-      <w:r>
-        <w:rPr>
-          <w:rFonts w:ascii="Consolas" w:hAnsi="Consolas" w:cs="Consolas"/>
-          <w:color w:val="3F7F5F"/>
-          <w:kern w:val="0"/>
-          <w:sz w:val="20"/>
-          <w:szCs w:val="20"/>
-          <w:u w:val="single"/>
+          <w:b/>
+          <w:bCs/>
+          <w:color w:val="7F0055"/>
+          <w:kern w:val="0"/>
+          <w:sz w:val="20"/>
+          <w:szCs w:val="20"/>
+        </w:rPr>
+        <w:t>const</w:t>
+      </w:r>
+      <w:r>
+        <w:rPr>
+          <w:rFonts w:ascii="Consolas" w:hAnsi="Consolas" w:cs="Consolas"/>
+          <w:color w:val="000000"/>
+          <w:kern w:val="0"/>
+          <w:sz w:val="20"/>
+          <w:szCs w:val="20"/>
         </w:rPr>
         <w:t xml:space="preserve"> </w:t>
+      </w:r>
+      <w:proofErr w:type="spellStart"/>
+      <w:r>
+        <w:rPr>
+          <w:rFonts w:ascii="Consolas" w:hAnsi="Consolas" w:cs="Consolas"/>
+          <w:color w:val="0000C0"/>
+          <w:kern w:val="0"/>
+          <w:sz w:val="20"/>
+          <w:szCs w:val="20"/>
+        </w:rPr>
+        <w:t>fileReaded</w:t>
+      </w:r>
+      <w:proofErr w:type="spellEnd"/>
+      <w:r>
+        <w:rPr>
+          <w:rFonts w:ascii="Consolas" w:hAnsi="Consolas" w:cs="Consolas"/>
+          <w:color w:val="000000"/>
+          <w:kern w:val="0"/>
+          <w:sz w:val="20"/>
+          <w:szCs w:val="20"/>
+        </w:rPr>
+        <w:t xml:space="preserve"> = </w:t>
+      </w:r>
+      <w:proofErr w:type="spellStart"/>
+      <w:r>
+        <w:rPr>
+          <w:rFonts w:ascii="Consolas" w:hAnsi="Consolas" w:cs="Consolas"/>
+          <w:color w:val="0000C0"/>
+          <w:kern w:val="0"/>
+          <w:sz w:val="20"/>
+          <w:szCs w:val="20"/>
+        </w:rPr>
+        <w:t>fileInput</w:t>
+      </w:r>
+      <w:r>
+        <w:rPr>
+          <w:rFonts w:ascii="Consolas" w:hAnsi="Consolas" w:cs="Consolas"/>
+          <w:color w:val="000000"/>
+          <w:kern w:val="0"/>
+          <w:sz w:val="20"/>
+          <w:szCs w:val="20"/>
+        </w:rPr>
+        <w:t>.</w:t>
+      </w:r>
+      <w:r>
+        <w:rPr>
+          <w:rFonts w:ascii="Consolas" w:hAnsi="Consolas" w:cs="Consolas"/>
+          <w:color w:val="0000C0"/>
+          <w:kern w:val="0"/>
+          <w:sz w:val="20"/>
+          <w:szCs w:val="20"/>
+        </w:rPr>
+        <w:t>target</w:t>
+      </w:r>
+      <w:r>
+        <w:rPr>
+          <w:rFonts w:ascii="Consolas" w:hAnsi="Consolas" w:cs="Consolas"/>
+          <w:color w:val="000000"/>
+          <w:kern w:val="0"/>
+          <w:sz w:val="20"/>
+          <w:szCs w:val="20"/>
+        </w:rPr>
+        <w:t>.</w:t>
+      </w:r>
+      <w:r>
+        <w:rPr>
+          <w:rFonts w:ascii="Consolas" w:hAnsi="Consolas" w:cs="Consolas"/>
+          <w:color w:val="0000C0"/>
+          <w:kern w:val="0"/>
+          <w:sz w:val="20"/>
+          <w:szCs w:val="20"/>
+        </w:rPr>
+        <w:t>files</w:t>
+      </w:r>
+      <w:proofErr w:type="spellEnd"/>
+      <w:r>
+        <w:rPr>
+          <w:rFonts w:ascii="Consolas" w:hAnsi="Consolas" w:cs="Consolas"/>
+          <w:color w:val="000000"/>
+          <w:kern w:val="0"/>
+          <w:sz w:val="20"/>
+          <w:szCs w:val="20"/>
+        </w:rPr>
+        <w:t>[</w:t>
+      </w:r>
+      <w:r>
+        <w:rPr>
+          <w:rFonts w:ascii="Consolas" w:hAnsi="Consolas" w:cs="Consolas"/>
+          <w:color w:val="B5545F"/>
+          <w:kern w:val="0"/>
+          <w:sz w:val="20"/>
+          <w:szCs w:val="20"/>
+        </w:rPr>
+        <w:t>0</w:t>
+      </w:r>
+      <w:r>
+        <w:rPr>
+          <w:rFonts w:ascii="Consolas" w:hAnsi="Consolas" w:cs="Consolas"/>
+          <w:color w:val="000000"/>
+          <w:kern w:val="0"/>
+          <w:sz w:val="20"/>
+          <w:szCs w:val="20"/>
+        </w:rPr>
+        <w:t>];</w:t>
       </w:r>
     </w:p>
     <w:p>
@@ -13674,17 +13854,73 @@
           <w:sz w:val="20"/>
           <w:szCs w:val="20"/>
         </w:rPr>
-        <w:t>}</w:t>
-      </w:r>
-      <w:r>
-        <w:rPr>
-          <w:rFonts w:ascii="Consolas" w:hAnsi="Consolas" w:cs="Consolas"/>
-          <w:color w:val="333333"/>
-          <w:kern w:val="0"/>
-          <w:sz w:val="20"/>
-          <w:szCs w:val="20"/>
-        </w:rPr>
-        <w:t xml:space="preserve"> </w:t>
+        <w:t xml:space="preserve">  </w:t>
+      </w:r>
+      <w:proofErr w:type="spellStart"/>
+      <w:r>
+        <w:rPr>
+          <w:rFonts w:ascii="Consolas" w:hAnsi="Consolas" w:cs="Consolas"/>
+          <w:b/>
+          <w:bCs/>
+          <w:color w:val="7F0055"/>
+          <w:kern w:val="0"/>
+          <w:sz w:val="20"/>
+          <w:szCs w:val="20"/>
+        </w:rPr>
+        <w:t>this</w:t>
+      </w:r>
+      <w:r>
+        <w:rPr>
+          <w:rFonts w:ascii="Consolas" w:hAnsi="Consolas" w:cs="Consolas"/>
+          <w:color w:val="000000"/>
+          <w:kern w:val="0"/>
+          <w:sz w:val="20"/>
+          <w:szCs w:val="20"/>
+        </w:rPr>
+        <w:t>.</w:t>
+      </w:r>
+      <w:r>
+        <w:rPr>
+          <w:rFonts w:ascii="Consolas" w:hAnsi="Consolas" w:cs="Consolas"/>
+          <w:color w:val="3C3C3C"/>
+          <w:kern w:val="0"/>
+          <w:sz w:val="20"/>
+          <w:szCs w:val="20"/>
+        </w:rPr>
+        <w:t>loadXML</w:t>
+      </w:r>
+      <w:proofErr w:type="spellEnd"/>
+      <w:r>
+        <w:rPr>
+          <w:rFonts w:ascii="Consolas" w:hAnsi="Consolas" w:cs="Consolas"/>
+          <w:color w:val="000000"/>
+          <w:kern w:val="0"/>
+          <w:sz w:val="20"/>
+          <w:szCs w:val="20"/>
+        </w:rPr>
+        <w:t>(</w:t>
+      </w:r>
+      <w:proofErr w:type="spellStart"/>
+      <w:r>
+        <w:rPr>
+          <w:rFonts w:ascii="Consolas" w:hAnsi="Consolas" w:cs="Consolas"/>
+          <w:color w:val="0000C0"/>
+          <w:kern w:val="0"/>
+          <w:sz w:val="20"/>
+          <w:szCs w:val="20"/>
+        </w:rPr>
+        <w:t>fileReaded</w:t>
+      </w:r>
+      <w:proofErr w:type="spellEnd"/>
+      <w:r>
+        <w:rPr>
+          <w:rFonts w:ascii="Consolas" w:hAnsi="Consolas" w:cs="Consolas"/>
+          <w:color w:val="000000"/>
+          <w:kern w:val="0"/>
+          <w:sz w:val="20"/>
+          <w:szCs w:val="20"/>
+        </w:rPr>
+        <w:t>);</w:t>
       </w:r>
     </w:p>
     <w:p>
@@ -13703,12 +13939,33 @@
       <w:r>
         <w:rPr>
           <w:rFonts w:ascii="Consolas" w:hAnsi="Consolas" w:cs="Consolas"/>
-          <w:color w:val="333333"/>
+          <w:color w:val="000000"/>
           <w:kern w:val="0"/>
           <w:sz w:val="20"/>
           <w:szCs w:val="20"/>
         </w:rPr>
         <w:t xml:space="preserve">  </w:t>
+      </w:r>
+      <w:r>
+        <w:rPr>
+          <w:rFonts w:ascii="Consolas" w:hAnsi="Consolas" w:cs="Consolas"/>
+          <w:color w:val="3F7F5F"/>
+          <w:kern w:val="0"/>
+          <w:sz w:val="20"/>
+          <w:szCs w:val="20"/>
+        </w:rPr>
+        <w:t>//  handle the rest</w:t>
+      </w:r>
+      <w:r>
+        <w:rPr>
+          <w:rFonts w:ascii="Consolas" w:hAnsi="Consolas" w:cs="Consolas"/>
+          <w:color w:val="3F7F5F"/>
+          <w:kern w:val="0"/>
+          <w:sz w:val="20"/>
+          <w:szCs w:val="20"/>
+          <w:u w:val="single"/>
+        </w:rPr>
+        <w:t xml:space="preserve"> </w:t>
       </w:r>
     </w:p>
     <w:p>
@@ -13718,6 +13975,114 @@
         <w:adjustRightInd w:val="0"/>
         <w:spacing w:after="0" w:line="240" w:lineRule="auto"/>
         <w:rPr>
+          <w:rFonts w:ascii="Consolas" w:hAnsi="Consolas" w:cs="Consolas"/>
+          <w:kern w:val="0"/>
+          <w:sz w:val="20"/>
+          <w:szCs w:val="20"/>
+        </w:rPr>
+      </w:pPr>
+      <w:r>
+        <w:rPr>
+          <w:rFonts w:ascii="Consolas" w:hAnsi="Consolas" w:cs="Consolas"/>
+          <w:color w:val="000000"/>
+          <w:kern w:val="0"/>
+          <w:sz w:val="20"/>
+          <w:szCs w:val="20"/>
+        </w:rPr>
+        <w:t>}</w:t>
+      </w:r>
+      <w:r>
+        <w:rPr>
+          <w:rFonts w:ascii="Consolas" w:hAnsi="Consolas" w:cs="Consolas"/>
+          <w:color w:val="333333"/>
+          <w:kern w:val="0"/>
+          <w:sz w:val="20"/>
+          <w:szCs w:val="20"/>
+        </w:rPr>
+        <w:t xml:space="preserve"> </w:t>
+      </w:r>
+    </w:p>
+    <w:p>
+      <w:pPr>
+        <w:autoSpaceDE w:val="0"/>
+        <w:autoSpaceDN w:val="0"/>
+        <w:adjustRightInd w:val="0"/>
+        <w:spacing w:after="0" w:line="240" w:lineRule="auto"/>
+        <w:rPr>
+          <w:rFonts w:ascii="Consolas" w:hAnsi="Consolas" w:cs="Consolas"/>
+          <w:kern w:val="0"/>
+          <w:sz w:val="20"/>
+          <w:szCs w:val="20"/>
+        </w:rPr>
+      </w:pPr>
+      <w:r>
+        <w:rPr>
+          <w:rFonts w:ascii="Consolas" w:hAnsi="Consolas" w:cs="Consolas"/>
+          <w:color w:val="333333"/>
+          <w:kern w:val="0"/>
+          <w:sz w:val="20"/>
+          <w:szCs w:val="20"/>
+        </w:rPr>
+        <w:t xml:space="preserve">  </w:t>
+      </w:r>
+    </w:p>
+    <w:p>
+      <w:pPr>
+        <w:autoSpaceDE w:val="0"/>
+        <w:autoSpaceDN w:val="0"/>
+        <w:adjustRightInd w:val="0"/>
+        <w:spacing w:after="0" w:line="240" w:lineRule="auto"/>
+        <w:rPr>
+          <w:rFonts w:ascii="Consolas" w:hAnsi="Consolas" w:cs="Consolas"/>
+          <w:color w:val="333333"/>
+          <w:kern w:val="0"/>
+          <w:sz w:val="20"/>
+          <w:szCs w:val="20"/>
+        </w:rPr>
+      </w:pPr>
+      <w:r>
+        <w:rPr>
+          <w:rFonts w:ascii="Consolas" w:hAnsi="Consolas" w:cs="Consolas"/>
+          <w:color w:val="333333"/>
+          <w:kern w:val="0"/>
+          <w:sz w:val="20"/>
+          <w:szCs w:val="20"/>
+        </w:rPr>
+        <w:t xml:space="preserve"> </w:t>
+      </w:r>
+      <w:r>
+        <w:rPr>
+          <w:rFonts w:ascii="Consolas" w:hAnsi="Consolas" w:cs="Consolas"/>
+          <w:color w:val="333333"/>
+          <w:kern w:val="0"/>
+          <w:sz w:val="20"/>
+          <w:szCs w:val="20"/>
+        </w:rPr>
+        <w:t>save the changes and server will automatically compile it the browser will be refreshed to reflect changes.</w:t>
+      </w:r>
+    </w:p>
+    <w:p>
+      <w:pPr>
+        <w:autoSpaceDE w:val="0"/>
+        <w:autoSpaceDN w:val="0"/>
+        <w:adjustRightInd w:val="0"/>
+        <w:spacing w:after="0" w:line="240" w:lineRule="auto"/>
+        <w:rPr>
+          <w:rFonts w:ascii="Consolas" w:hAnsi="Consolas" w:cs="Consolas"/>
+          <w:color w:val="333333"/>
+          <w:kern w:val="0"/>
+          <w:sz w:val="20"/>
+          <w:szCs w:val="20"/>
+        </w:rPr>
+      </w:pPr>
+    </w:p>
+    <w:p>
+      <w:pPr>
+        <w:autoSpaceDE w:val="0"/>
+        <w:autoSpaceDN w:val="0"/>
+        <w:adjustRightInd w:val="0"/>
+        <w:spacing w:after="0" w:line="240" w:lineRule="auto"/>
+        <w:rPr>
           <w:rStyle w:val="p"/>
           <w:color w:val="C1C2C3"/>
           <w:sz w:val="25"/>
@@ -13726,14 +14091,1085 @@
       </w:pPr>
       <w:r>
         <w:rPr>
-          <w:rFonts w:ascii="Consolas" w:hAnsi="Consolas" w:cs="Consolas"/>
+          <w:noProof/>
+          <w:color w:val="C1C2C3"/>
+          <w:sz w:val="25"/>
+          <w:szCs w:val="25"/>
+        </w:rPr>
+        <w:lastRenderedPageBreak/>
+        <w:drawing>
+          <wp:inline distT="0" distB="0" distL="0" distR="0">
+            <wp:extent cx="5943600" cy="4451166"/>
+            <wp:effectExtent l="19050" t="0" r="0" b="0"/>
+            <wp:docPr id="7" name="Picture 7"/>
+            <wp:cNvGraphicFramePr>
+              <a:graphicFrameLocks xmlns:a="http://schemas.openxmlformats.org/drawingml/2006/main" noChangeAspect="1"/>
+            </wp:cNvGraphicFramePr>
+            <a:graphic xmlns:a="http://schemas.openxmlformats.org/drawingml/2006/main">
+              <a:graphicData uri="http://schemas.openxmlformats.org/drawingml/2006/picture">
+                <pic:pic xmlns:pic="http://schemas.openxmlformats.org/drawingml/2006/picture">
+                  <pic:nvPicPr>
+                    <pic:cNvPr id="0" name="Picture 7"/>
+                    <pic:cNvPicPr>
+                      <a:picLocks noChangeAspect="1" noChangeArrowheads="1"/>
+                    </pic:cNvPicPr>
+                  </pic:nvPicPr>
+                  <pic:blipFill>
+                    <a:blip r:embed="rId9" cstate="print"/>
+                    <a:srcRect/>
+                    <a:stretch>
+                      <a:fillRect/>
+                    </a:stretch>
+                  </pic:blipFill>
+                  <pic:spPr bwMode="auto">
+                    <a:xfrm>
+                      <a:off x="0" y="0"/>
+                      <a:ext cx="5943600" cy="4451166"/>
+                    </a:xfrm>
+                    <a:prstGeom prst="rect">
+                      <a:avLst/>
+                    </a:prstGeom>
+                    <a:noFill/>
+                    <a:ln w="9525">
+                      <a:noFill/>
+                      <a:miter lim="800000"/>
+                      <a:headEnd/>
+                      <a:tailEnd/>
+                    </a:ln>
+                  </pic:spPr>
+                </pic:pic>
+              </a:graphicData>
+            </a:graphic>
+          </wp:inline>
+        </w:drawing>
+      </w:r>
+    </w:p>
+    <w:p>
+      <w:pPr>
+        <w:autoSpaceDE w:val="0"/>
+        <w:autoSpaceDN w:val="0"/>
+        <w:adjustRightInd w:val="0"/>
+        <w:spacing w:after="0" w:line="240" w:lineRule="auto"/>
+        <w:rPr>
+          <w:rStyle w:val="p"/>
+          <w:color w:val="C1C2C3"/>
+          <w:sz w:val="25"/>
+          <w:szCs w:val="25"/>
+        </w:rPr>
+      </w:pPr>
+    </w:p>
+    <w:p>
+      <w:pPr>
+        <w:autoSpaceDE w:val="0"/>
+        <w:autoSpaceDN w:val="0"/>
+        <w:adjustRightInd w:val="0"/>
+        <w:spacing w:after="0" w:line="240" w:lineRule="auto"/>
+        <w:rPr>
+          <w:rStyle w:val="p"/>
+          <w:color w:val="C1C2C3"/>
+          <w:sz w:val="25"/>
+          <w:szCs w:val="25"/>
+        </w:rPr>
+      </w:pPr>
+      <w:r>
+        <w:rPr>
+          <w:noProof/>
+          <w:color w:val="C1C2C3"/>
+          <w:sz w:val="25"/>
+          <w:szCs w:val="25"/>
+        </w:rPr>
+        <w:lastRenderedPageBreak/>
+        <w:drawing>
+          <wp:inline distT="0" distB="0" distL="0" distR="0">
+            <wp:extent cx="5943600" cy="4207334"/>
+            <wp:effectExtent l="19050" t="0" r="0" b="0"/>
+            <wp:docPr id="10" name="Picture 10"/>
+            <wp:cNvGraphicFramePr>
+              <a:graphicFrameLocks xmlns:a="http://schemas.openxmlformats.org/drawingml/2006/main" noChangeAspect="1"/>
+            </wp:cNvGraphicFramePr>
+            <a:graphic xmlns:a="http://schemas.openxmlformats.org/drawingml/2006/main">
+              <a:graphicData uri="http://schemas.openxmlformats.org/drawingml/2006/picture">
+                <pic:pic xmlns:pic="http://schemas.openxmlformats.org/drawingml/2006/picture">
+                  <pic:nvPicPr>
+                    <pic:cNvPr id="0" name="Picture 10"/>
+                    <pic:cNvPicPr>
+                      <a:picLocks noChangeAspect="1" noChangeArrowheads="1"/>
+                    </pic:cNvPicPr>
+                  </pic:nvPicPr>
+                  <pic:blipFill>
+                    <a:blip r:embed="rId10" cstate="print"/>
+                    <a:srcRect/>
+                    <a:stretch>
+                      <a:fillRect/>
+                    </a:stretch>
+                  </pic:blipFill>
+                  <pic:spPr bwMode="auto">
+                    <a:xfrm>
+                      <a:off x="0" y="0"/>
+                      <a:ext cx="5943600" cy="4207334"/>
+                    </a:xfrm>
+                    <a:prstGeom prst="rect">
+                      <a:avLst/>
+                    </a:prstGeom>
+                    <a:noFill/>
+                    <a:ln w="9525">
+                      <a:noFill/>
+                      <a:miter lim="800000"/>
+                      <a:headEnd/>
+                      <a:tailEnd/>
+                    </a:ln>
+                  </pic:spPr>
+                </pic:pic>
+              </a:graphicData>
+            </a:graphic>
+          </wp:inline>
+        </w:drawing>
+      </w:r>
+    </w:p>
+    <w:p>
+      <w:pPr>
+        <w:autoSpaceDE w:val="0"/>
+        <w:autoSpaceDN w:val="0"/>
+        <w:adjustRightInd w:val="0"/>
+        <w:spacing w:after="0" w:line="240" w:lineRule="auto"/>
+        <w:rPr>
+          <w:rStyle w:val="p"/>
+          <w:color w:val="C1C2C3"/>
+          <w:sz w:val="25"/>
+          <w:szCs w:val="25"/>
+        </w:rPr>
+      </w:pPr>
+    </w:p>
+    <w:p>
+      <w:pPr>
+        <w:autoSpaceDE w:val="0"/>
+        <w:autoSpaceDN w:val="0"/>
+        <w:adjustRightInd w:val="0"/>
+        <w:spacing w:after="0" w:line="240" w:lineRule="auto"/>
+        <w:rPr>
+          <w:rStyle w:val="p"/>
+          <w:color w:val="C1C2C3"/>
+          <w:sz w:val="25"/>
+          <w:szCs w:val="25"/>
+        </w:rPr>
+      </w:pPr>
+      <w:r>
+        <w:rPr>
+          <w:noProof/>
+          <w:color w:val="C1C2C3"/>
+          <w:sz w:val="25"/>
+          <w:szCs w:val="25"/>
+        </w:rPr>
+        <w:lastRenderedPageBreak/>
+        <w:drawing>
+          <wp:inline distT="0" distB="0" distL="0" distR="0">
+            <wp:extent cx="5943600" cy="4523304"/>
+            <wp:effectExtent l="19050" t="0" r="0" b="0"/>
+            <wp:docPr id="13" name="Picture 13"/>
+            <wp:cNvGraphicFramePr>
+              <a:graphicFrameLocks xmlns:a="http://schemas.openxmlformats.org/drawingml/2006/main" noChangeAspect="1"/>
+            </wp:cNvGraphicFramePr>
+            <a:graphic xmlns:a="http://schemas.openxmlformats.org/drawingml/2006/main">
+              <a:graphicData uri="http://schemas.openxmlformats.org/drawingml/2006/picture">
+                <pic:pic xmlns:pic="http://schemas.openxmlformats.org/drawingml/2006/picture">
+                  <pic:nvPicPr>
+                    <pic:cNvPr id="0" name="Picture 13"/>
+                    <pic:cNvPicPr>
+                      <a:picLocks noChangeAspect="1" noChangeArrowheads="1"/>
+                    </pic:cNvPicPr>
+                  </pic:nvPicPr>
+                  <pic:blipFill>
+                    <a:blip r:embed="rId11" cstate="print"/>
+                    <a:srcRect/>
+                    <a:stretch>
+                      <a:fillRect/>
+                    </a:stretch>
+                  </pic:blipFill>
+                  <pic:spPr bwMode="auto">
+                    <a:xfrm>
+                      <a:off x="0" y="0"/>
+                      <a:ext cx="5943600" cy="4523304"/>
+                    </a:xfrm>
+                    <a:prstGeom prst="rect">
+                      <a:avLst/>
+                    </a:prstGeom>
+                    <a:noFill/>
+                    <a:ln w="9525">
+                      <a:noFill/>
+                      <a:miter lim="800000"/>
+                      <a:headEnd/>
+                      <a:tailEnd/>
+                    </a:ln>
+                  </pic:spPr>
+                </pic:pic>
+              </a:graphicData>
+            </a:graphic>
+          </wp:inline>
+        </w:drawing>
+      </w:r>
+    </w:p>
+    <w:p>
+      <w:pPr>
+        <w:autoSpaceDE w:val="0"/>
+        <w:autoSpaceDN w:val="0"/>
+        <w:adjustRightInd w:val="0"/>
+        <w:spacing w:after="0" w:line="240" w:lineRule="auto"/>
+        <w:rPr>
+          <w:rStyle w:val="p"/>
+          <w:color w:val="C1C2C3"/>
+          <w:sz w:val="25"/>
+          <w:szCs w:val="25"/>
+        </w:rPr>
+      </w:pPr>
+    </w:p>
+    <w:p>
+      <w:pPr>
+        <w:autoSpaceDE w:val="0"/>
+        <w:autoSpaceDN w:val="0"/>
+        <w:adjustRightInd w:val="0"/>
+        <w:spacing w:after="0" w:line="240" w:lineRule="auto"/>
+        <w:rPr>
+          <w:rStyle w:val="p"/>
+          <w:color w:val="C1C2C3"/>
+          <w:sz w:val="25"/>
+          <w:szCs w:val="25"/>
+        </w:rPr>
+      </w:pPr>
+    </w:p>
+    <w:p>
+      <w:pPr>
+        <w:spacing w:after="0" w:line="240" w:lineRule="auto"/>
+        <w:outlineLvl w:val="2"/>
+        <w:rPr>
+          <w:rFonts w:ascii="Helvetica" w:eastAsia="Times New Roman" w:hAnsi="Helvetica" w:cs="Times New Roman"/>
           <w:color w:val="333333"/>
           <w:kern w:val="0"/>
-          <w:sz w:val="20"/>
-          <w:szCs w:val="20"/>
+          <w:sz w:val="27"/>
+          <w:szCs w:val="27"/>
+        </w:rPr>
+      </w:pPr>
+      <w:r>
+        <w:rPr>
+          <w:rFonts w:ascii="Helvetica" w:eastAsia="Times New Roman" w:hAnsi="Helvetica" w:cs="Times New Roman"/>
+          <w:color w:val="333333"/>
+          <w:kern w:val="0"/>
+          <w:sz w:val="27"/>
+          <w:szCs w:val="27"/>
+        </w:rPr>
+        <w:t xml:space="preserve">Deploy to </w:t>
+      </w:r>
+      <w:proofErr w:type="spellStart"/>
+      <w:r>
+        <w:rPr>
+          <w:rFonts w:ascii="Helvetica" w:eastAsia="Times New Roman" w:hAnsi="Helvetica" w:cs="Times New Roman"/>
+          <w:color w:val="333333"/>
+          <w:kern w:val="0"/>
+          <w:sz w:val="27"/>
+          <w:szCs w:val="27"/>
+        </w:rPr>
+        <w:t>GitHub</w:t>
+      </w:r>
+      <w:proofErr w:type="spellEnd"/>
+      <w:r>
+        <w:rPr>
+          <w:rFonts w:ascii="Helvetica" w:eastAsia="Times New Roman" w:hAnsi="Helvetica" w:cs="Times New Roman"/>
+          <w:color w:val="333333"/>
+          <w:kern w:val="0"/>
+          <w:sz w:val="27"/>
+          <w:szCs w:val="27"/>
+        </w:rPr>
+        <w:t xml:space="preserve"> page (reference </w:t>
+      </w:r>
+      <w:r>
+        <w:rPr>
+          <w:rFonts w:ascii="Helvetica" w:eastAsia="Times New Roman" w:hAnsi="Helvetica" w:cs="Times New Roman"/>
+          <w:color w:val="333333"/>
+          <w:kern w:val="0"/>
+          <w:sz w:val="27"/>
+          <w:szCs w:val="27"/>
+        </w:rPr>
+        <w:t>https://angular.io/guide/deployment</w:t>
+      </w:r>
+      <w:r>
+        <w:rPr>
+          <w:rFonts w:ascii="Helvetica" w:eastAsia="Times New Roman" w:hAnsi="Helvetica" w:cs="Times New Roman"/>
+          <w:color w:val="333333"/>
+          <w:kern w:val="0"/>
+          <w:sz w:val="27"/>
+          <w:szCs w:val="27"/>
+        </w:rPr>
+        <w:t>)</w:t>
+      </w:r>
+    </w:p>
+    <w:p>
+      <w:pPr>
+        <w:spacing w:after="0" w:line="240" w:lineRule="auto"/>
+        <w:outlineLvl w:val="2"/>
+        <w:rPr>
+          <w:rFonts w:ascii="Helvetica" w:eastAsia="Times New Roman" w:hAnsi="Helvetica" w:cs="Times New Roman"/>
+          <w:color w:val="333333"/>
+          <w:kern w:val="0"/>
+          <w:sz w:val="27"/>
+          <w:szCs w:val="27"/>
+        </w:rPr>
+      </w:pPr>
+    </w:p>
+    <w:p>
+      <w:pPr>
+        <w:spacing w:after="0" w:line="240" w:lineRule="auto"/>
+        <w:outlineLvl w:val="2"/>
+        <w:rPr>
+          <w:rFonts w:ascii="Helvetica" w:eastAsia="Times New Roman" w:hAnsi="Helvetica" w:cs="Times New Roman"/>
+          <w:color w:val="444444"/>
+          <w:kern w:val="0"/>
+          <w:sz w:val="24"/>
+          <w:szCs w:val="24"/>
+        </w:rPr>
+      </w:pPr>
+      <w:r>
+        <w:rPr>
+          <w:rFonts w:ascii="Helvetica" w:eastAsia="Times New Roman" w:hAnsi="Helvetica" w:cs="Times New Roman"/>
+          <w:color w:val="444444"/>
+          <w:kern w:val="0"/>
+          <w:sz w:val="24"/>
+          <w:szCs w:val="24"/>
+        </w:rPr>
+        <w:t xml:space="preserve">Another simple way to deploy your Angular app is to use </w:t>
+      </w:r>
+      <w:hyperlink r:id="rId12" w:history="1">
+        <w:proofErr w:type="spellStart"/>
+        <w:r>
+          <w:rPr>
+            <w:rFonts w:ascii="Helvetica" w:eastAsia="Times New Roman" w:hAnsi="Helvetica" w:cs="Times New Roman"/>
+            <w:color w:val="1976D2"/>
+            <w:kern w:val="0"/>
+            <w:sz w:val="24"/>
+            <w:szCs w:val="24"/>
+          </w:rPr>
+          <w:t>GitHub</w:t>
+        </w:r>
+        <w:proofErr w:type="spellEnd"/>
+        <w:r>
+          <w:rPr>
+            <w:rFonts w:ascii="Helvetica" w:eastAsia="Times New Roman" w:hAnsi="Helvetica" w:cs="Times New Roman"/>
+            <w:color w:val="1976D2"/>
+            <w:kern w:val="0"/>
+            <w:sz w:val="24"/>
+            <w:szCs w:val="24"/>
+          </w:rPr>
+          <w:t xml:space="preserve"> Pages</w:t>
+        </w:r>
+      </w:hyperlink>
+      <w:r>
+        <w:rPr>
+          <w:rFonts w:ascii="Helvetica" w:eastAsia="Times New Roman" w:hAnsi="Helvetica" w:cs="Times New Roman"/>
+          <w:color w:val="444444"/>
+          <w:kern w:val="0"/>
+          <w:sz w:val="24"/>
+          <w:szCs w:val="24"/>
+        </w:rPr>
+        <w:t>.</w:t>
+      </w:r>
+    </w:p>
+    <w:p>
+      <w:pPr>
+        <w:numPr>
+          <w:ilvl w:val="0"/>
+          <w:numId w:val="9"/>
+        </w:numPr>
+        <w:spacing w:after="0" w:line="240" w:lineRule="auto"/>
+        <w:rPr>
+          <w:rFonts w:ascii="Helvetica" w:eastAsia="Times New Roman" w:hAnsi="Helvetica" w:cs="Times New Roman"/>
+          <w:color w:val="444444"/>
+          <w:kern w:val="0"/>
+          <w:sz w:val="24"/>
+          <w:szCs w:val="24"/>
+        </w:rPr>
+      </w:pPr>
+      <w:r>
+        <w:rPr>
+          <w:rFonts w:ascii="Helvetica" w:eastAsia="Times New Roman" w:hAnsi="Helvetica" w:cs="Times New Roman"/>
+          <w:color w:val="444444"/>
+          <w:kern w:val="0"/>
+          <w:sz w:val="24"/>
+          <w:szCs w:val="24"/>
+        </w:rPr>
+        <w:t xml:space="preserve">You need to </w:t>
+      </w:r>
+      <w:hyperlink r:id="rId13" w:history="1">
+        <w:r>
+          <w:rPr>
+            <w:rFonts w:ascii="Helvetica" w:eastAsia="Times New Roman" w:hAnsi="Helvetica" w:cs="Times New Roman"/>
+            <w:color w:val="1976D2"/>
+            <w:kern w:val="0"/>
+            <w:sz w:val="24"/>
+            <w:szCs w:val="24"/>
+          </w:rPr>
+          <w:t xml:space="preserve">create a </w:t>
+        </w:r>
+        <w:proofErr w:type="spellStart"/>
+        <w:r>
+          <w:rPr>
+            <w:rFonts w:ascii="Helvetica" w:eastAsia="Times New Roman" w:hAnsi="Helvetica" w:cs="Times New Roman"/>
+            <w:color w:val="1976D2"/>
+            <w:kern w:val="0"/>
+            <w:sz w:val="24"/>
+            <w:szCs w:val="24"/>
+          </w:rPr>
+          <w:t>GitHub</w:t>
+        </w:r>
+        <w:proofErr w:type="spellEnd"/>
+        <w:r>
+          <w:rPr>
+            <w:rFonts w:ascii="Helvetica" w:eastAsia="Times New Roman" w:hAnsi="Helvetica" w:cs="Times New Roman"/>
+            <w:color w:val="1976D2"/>
+            <w:kern w:val="0"/>
+            <w:sz w:val="24"/>
+            <w:szCs w:val="24"/>
+          </w:rPr>
+          <w:t xml:space="preserve"> account</w:t>
+        </w:r>
+      </w:hyperlink>
+      <w:r>
+        <w:rPr>
+          <w:rFonts w:ascii="Helvetica" w:eastAsia="Times New Roman" w:hAnsi="Helvetica" w:cs="Times New Roman"/>
+          <w:color w:val="444444"/>
+          <w:kern w:val="0"/>
+          <w:sz w:val="24"/>
+          <w:szCs w:val="24"/>
+        </w:rPr>
+        <w:t xml:space="preserve"> if you don't have one, and then </w:t>
+      </w:r>
+      <w:hyperlink r:id="rId14" w:history="1">
+        <w:r>
+          <w:rPr>
+            <w:rFonts w:ascii="Helvetica" w:eastAsia="Times New Roman" w:hAnsi="Helvetica" w:cs="Times New Roman"/>
+            <w:color w:val="1976D2"/>
+            <w:kern w:val="0"/>
+            <w:sz w:val="24"/>
+            <w:szCs w:val="24"/>
+          </w:rPr>
+          <w:t>create a repository</w:t>
+        </w:r>
+      </w:hyperlink>
+      <w:r>
+        <w:rPr>
+          <w:rFonts w:ascii="Helvetica" w:eastAsia="Times New Roman" w:hAnsi="Helvetica" w:cs="Times New Roman"/>
+          <w:color w:val="444444"/>
+          <w:kern w:val="0"/>
+          <w:sz w:val="24"/>
+          <w:szCs w:val="24"/>
+        </w:rPr>
+        <w:t xml:space="preserve"> for your project. Make a note of the user name and project name in </w:t>
+      </w:r>
+      <w:proofErr w:type="spellStart"/>
+      <w:r>
+        <w:rPr>
+          <w:rFonts w:ascii="Helvetica" w:eastAsia="Times New Roman" w:hAnsi="Helvetica" w:cs="Times New Roman"/>
+          <w:color w:val="444444"/>
+          <w:kern w:val="0"/>
+          <w:sz w:val="24"/>
+          <w:szCs w:val="24"/>
+        </w:rPr>
+        <w:t>GitHub</w:t>
+      </w:r>
+      <w:proofErr w:type="spellEnd"/>
+      <w:r>
+        <w:rPr>
+          <w:rFonts w:ascii="Helvetica" w:eastAsia="Times New Roman" w:hAnsi="Helvetica" w:cs="Times New Roman"/>
+          <w:color w:val="444444"/>
+          <w:kern w:val="0"/>
+          <w:sz w:val="24"/>
+          <w:szCs w:val="24"/>
+        </w:rPr>
+        <w:t>.</w:t>
+      </w:r>
+    </w:p>
+    <w:p>
+      <w:pPr>
+        <w:numPr>
+          <w:ilvl w:val="0"/>
+          <w:numId w:val="9"/>
+        </w:numPr>
+        <w:spacing w:after="0" w:line="240" w:lineRule="auto"/>
+        <w:rPr>
+          <w:rFonts w:ascii="Helvetica" w:eastAsia="Times New Roman" w:hAnsi="Helvetica" w:cs="Times New Roman"/>
+          <w:color w:val="444444"/>
+          <w:kern w:val="0"/>
+          <w:sz w:val="24"/>
+          <w:szCs w:val="24"/>
+        </w:rPr>
+      </w:pPr>
+      <w:r>
+        <w:rPr>
+          <w:rFonts w:ascii="Helvetica" w:eastAsia="Times New Roman" w:hAnsi="Helvetica" w:cs="Times New Roman"/>
+          <w:color w:val="444444"/>
+          <w:kern w:val="0"/>
+          <w:sz w:val="24"/>
+          <w:szCs w:val="24"/>
+        </w:rPr>
+        <w:t xml:space="preserve">Build your project using </w:t>
+      </w:r>
+      <w:proofErr w:type="spellStart"/>
+      <w:r>
+        <w:rPr>
+          <w:rFonts w:ascii="Helvetica" w:eastAsia="Times New Roman" w:hAnsi="Helvetica" w:cs="Times New Roman"/>
+          <w:color w:val="444444"/>
+          <w:kern w:val="0"/>
+          <w:sz w:val="24"/>
+          <w:szCs w:val="24"/>
+        </w:rPr>
+        <w:t>Github</w:t>
+      </w:r>
+      <w:proofErr w:type="spellEnd"/>
+      <w:r>
+        <w:rPr>
+          <w:rFonts w:ascii="Helvetica" w:eastAsia="Times New Roman" w:hAnsi="Helvetica" w:cs="Times New Roman"/>
+          <w:color w:val="444444"/>
+          <w:kern w:val="0"/>
+          <w:sz w:val="24"/>
+          <w:szCs w:val="24"/>
+        </w:rPr>
+        <w:t xml:space="preserve"> project name, with the Angular CLI command </w:t>
+      </w:r>
+      <w:hyperlink r:id="rId15" w:history="1">
+        <w:proofErr w:type="spellStart"/>
+        <w:r>
+          <w:rPr>
+            <w:rFonts w:ascii="Courier New" w:eastAsia="Times New Roman" w:hAnsi="Courier New" w:cs="Courier New"/>
+            <w:color w:val="444444"/>
+            <w:kern w:val="0"/>
+            <w:sz w:val="22"/>
+          </w:rPr>
+          <w:t>ng</w:t>
+        </w:r>
+        <w:proofErr w:type="spellEnd"/>
+        <w:r>
+          <w:rPr>
+            <w:rFonts w:ascii="Courier New" w:eastAsia="Times New Roman" w:hAnsi="Courier New" w:cs="Courier New"/>
+            <w:color w:val="444444"/>
+            <w:kern w:val="0"/>
+            <w:sz w:val="22"/>
+          </w:rPr>
+          <w:t xml:space="preserve"> build</w:t>
+        </w:r>
+      </w:hyperlink>
+      <w:r>
+        <w:rPr>
+          <w:rFonts w:ascii="Helvetica" w:eastAsia="Times New Roman" w:hAnsi="Helvetica" w:cs="Times New Roman"/>
+          <w:color w:val="444444"/>
+          <w:kern w:val="0"/>
+          <w:sz w:val="24"/>
+          <w:szCs w:val="24"/>
+        </w:rPr>
+        <w:t xml:space="preserve"> and the options shown here:</w:t>
+      </w:r>
+    </w:p>
+    <w:p>
+      <w:pPr>
+        <w:autoSpaceDE w:val="0"/>
+        <w:autoSpaceDN w:val="0"/>
+        <w:adjustRightInd w:val="0"/>
+        <w:spacing w:after="0" w:line="240" w:lineRule="auto"/>
+        <w:rPr>
+          <w:rStyle w:val="p"/>
+          <w:color w:val="C1C2C3"/>
+          <w:sz w:val="25"/>
+          <w:szCs w:val="25"/>
+        </w:rPr>
+      </w:pPr>
+      <w:r>
+        <w:rPr>
+          <w:rStyle w:val="p"/>
+          <w:color w:val="C1C2C3"/>
+          <w:sz w:val="25"/>
+          <w:szCs w:val="25"/>
+        </w:rPr>
+        <w:t xml:space="preserve">$ </w:t>
+      </w:r>
+      <w:proofErr w:type="spellStart"/>
+      <w:r>
+        <w:rPr>
+          <w:rStyle w:val="p"/>
+          <w:color w:val="C1C2C3"/>
+          <w:sz w:val="25"/>
+          <w:szCs w:val="25"/>
+        </w:rPr>
+        <w:t>ng</w:t>
+      </w:r>
+      <w:proofErr w:type="spellEnd"/>
+      <w:r>
+        <w:rPr>
+          <w:rStyle w:val="p"/>
+          <w:color w:val="C1C2C3"/>
+          <w:sz w:val="25"/>
+          <w:szCs w:val="25"/>
+        </w:rPr>
+        <w:t xml:space="preserve"> build --prod --output-path docs --base-</w:t>
+      </w:r>
+      <w:proofErr w:type="spellStart"/>
+      <w:r>
+        <w:rPr>
+          <w:rStyle w:val="p"/>
+          <w:color w:val="C1C2C3"/>
+          <w:sz w:val="25"/>
+          <w:szCs w:val="25"/>
+        </w:rPr>
+        <w:t>href</w:t>
+      </w:r>
+      <w:proofErr w:type="spellEnd"/>
+      <w:r>
+        <w:rPr>
+          <w:rStyle w:val="p"/>
+          <w:color w:val="C1C2C3"/>
+          <w:sz w:val="25"/>
+          <w:szCs w:val="25"/>
+        </w:rPr>
+        <w:t xml:space="preserve"> /</w:t>
+      </w:r>
+      <w:proofErr w:type="spellStart"/>
+      <w:r>
+        <w:rPr>
+          <w:rStyle w:val="p"/>
+          <w:color w:val="C1C2C3"/>
+          <w:sz w:val="25"/>
+          <w:szCs w:val="25"/>
+        </w:rPr>
+        <w:t>AngularInvoice</w:t>
+      </w:r>
+      <w:proofErr w:type="spellEnd"/>
+      <w:r>
+        <w:rPr>
+          <w:rStyle w:val="p"/>
+          <w:color w:val="C1C2C3"/>
+          <w:sz w:val="25"/>
+          <w:szCs w:val="25"/>
+        </w:rPr>
+        <w:t>/</w:t>
+      </w:r>
+    </w:p>
+    <w:p>
+      <w:pPr>
+        <w:autoSpaceDE w:val="0"/>
+        <w:autoSpaceDN w:val="0"/>
+        <w:adjustRightInd w:val="0"/>
+        <w:spacing w:after="0" w:line="240" w:lineRule="auto"/>
+        <w:rPr>
+          <w:rStyle w:val="p"/>
+          <w:color w:val="C1C2C3"/>
+          <w:sz w:val="25"/>
+          <w:szCs w:val="25"/>
+        </w:rPr>
+      </w:pPr>
+    </w:p>
+    <w:p>
+      <w:pPr>
+        <w:autoSpaceDE w:val="0"/>
+        <w:autoSpaceDN w:val="0"/>
+        <w:adjustRightInd w:val="0"/>
+        <w:spacing w:after="0" w:line="240" w:lineRule="auto"/>
+        <w:rPr>
+          <w:rStyle w:val="p"/>
+          <w:color w:val="C1C2C3"/>
+          <w:sz w:val="25"/>
+          <w:szCs w:val="25"/>
+        </w:rPr>
+      </w:pPr>
+    </w:p>
+    <w:p>
+      <w:pPr>
+        <w:spacing w:after="100" w:afterAutospacing="1" w:line="240" w:lineRule="auto"/>
+        <w:textAlignment w:val="baseline"/>
+        <w:rPr>
+          <w:rFonts w:ascii="inherit" w:eastAsia="Times New Roman" w:hAnsi="inherit" w:cs="Times New Roman"/>
+          <w:color w:val="242729"/>
+          <w:kern w:val="0"/>
+          <w:sz w:val="24"/>
+          <w:szCs w:val="24"/>
+        </w:rPr>
+      </w:pPr>
+      <w:r>
+        <w:rPr>
+          <w:rFonts w:ascii="inherit" w:eastAsia="Times New Roman" w:hAnsi="inherit" w:cs="Times New Roman"/>
+          <w:color w:val="242729"/>
+          <w:kern w:val="0"/>
+          <w:sz w:val="24"/>
+          <w:szCs w:val="24"/>
+        </w:rPr>
+        <w:t>completed with warning</w:t>
+      </w:r>
+    </w:p>
+    <w:p>
+      <w:pPr>
+        <w:spacing w:after="100" w:afterAutospacing="1" w:line="240" w:lineRule="auto"/>
+        <w:textAlignment w:val="baseline"/>
+        <w:rPr>
+          <w:rFonts w:ascii="inherit" w:eastAsia="Times New Roman" w:hAnsi="inherit" w:cs="Times New Roman"/>
+          <w:color w:val="242729"/>
+          <w:kern w:val="0"/>
+          <w:sz w:val="24"/>
+          <w:szCs w:val="24"/>
+        </w:rPr>
+      </w:pPr>
+      <w:r>
+        <w:rPr>
+          <w:rFonts w:ascii="inherit" w:eastAsia="Times New Roman" w:hAnsi="inherit" w:cs="Times New Roman"/>
+          <w:color w:val="242729"/>
+          <w:kern w:val="0"/>
+          <w:sz w:val="24"/>
+          <w:szCs w:val="24"/>
+        </w:rPr>
+        <w:t>WARNING in ./</w:t>
+      </w:r>
+      <w:proofErr w:type="spellStart"/>
+      <w:r>
+        <w:rPr>
+          <w:rFonts w:ascii="inherit" w:eastAsia="Times New Roman" w:hAnsi="inherit" w:cs="Times New Roman"/>
+          <w:color w:val="242729"/>
+          <w:kern w:val="0"/>
+          <w:sz w:val="24"/>
+          <w:szCs w:val="24"/>
+        </w:rPr>
+        <w:t>node_modules</w:t>
+      </w:r>
+      <w:proofErr w:type="spellEnd"/>
+      <w:r>
+        <w:rPr>
+          <w:rFonts w:ascii="inherit" w:eastAsia="Times New Roman" w:hAnsi="inherit" w:cs="Times New Roman"/>
+          <w:color w:val="242729"/>
+          <w:kern w:val="0"/>
+          <w:sz w:val="24"/>
+          <w:szCs w:val="24"/>
+        </w:rPr>
+        <w:t>/xml2js/</w:t>
+      </w:r>
+      <w:proofErr w:type="spellStart"/>
+      <w:r>
+        <w:rPr>
+          <w:rFonts w:ascii="inherit" w:eastAsia="Times New Roman" w:hAnsi="inherit" w:cs="Times New Roman"/>
+          <w:color w:val="242729"/>
+          <w:kern w:val="0"/>
+          <w:sz w:val="24"/>
+          <w:szCs w:val="24"/>
+        </w:rPr>
+        <w:t>node_modules</w:t>
+      </w:r>
+      <w:proofErr w:type="spellEnd"/>
+      <w:r>
+        <w:rPr>
+          <w:rFonts w:ascii="inherit" w:eastAsia="Times New Roman" w:hAnsi="inherit" w:cs="Times New Roman"/>
+          <w:color w:val="242729"/>
+          <w:kern w:val="0"/>
+          <w:sz w:val="24"/>
+          <w:szCs w:val="24"/>
+        </w:rPr>
+        <w:t>/sax/lib/sax.js</w:t>
+      </w:r>
+    </w:p>
+    <w:p>
+      <w:pPr>
+        <w:spacing w:after="100" w:afterAutospacing="1" w:line="240" w:lineRule="auto"/>
+        <w:textAlignment w:val="baseline"/>
+        <w:rPr>
+          <w:rFonts w:ascii="inherit" w:eastAsia="Times New Roman" w:hAnsi="inherit" w:cs="Times New Roman"/>
+          <w:color w:val="242729"/>
+          <w:kern w:val="0"/>
+          <w:sz w:val="24"/>
+          <w:szCs w:val="24"/>
+        </w:rPr>
+      </w:pPr>
+      <w:r>
+        <w:rPr>
+          <w:rFonts w:ascii="inherit" w:eastAsia="Times New Roman" w:hAnsi="inherit" w:cs="Times New Roman"/>
+          <w:color w:val="242729"/>
+          <w:kern w:val="0"/>
+          <w:sz w:val="24"/>
+          <w:szCs w:val="24"/>
+        </w:rPr>
+        <w:t>Module not found: Error: Can't resolve 'stream' in 'C:\Users\shruti\eclipse-workspace\AngularInvoice\node_modules\xml2js\node_modules\sax\lib'</w:t>
+      </w:r>
+    </w:p>
+    <w:p>
+      <w:pPr>
+        <w:spacing w:after="100" w:afterAutospacing="1" w:line="240" w:lineRule="auto"/>
+        <w:textAlignment w:val="baseline"/>
+        <w:rPr>
+          <w:rFonts w:ascii="inherit" w:eastAsia="Times New Roman" w:hAnsi="inherit" w:cs="Times New Roman"/>
+          <w:color w:val="242729"/>
+          <w:kern w:val="0"/>
+          <w:sz w:val="24"/>
+          <w:szCs w:val="24"/>
+        </w:rPr>
+      </w:pPr>
+      <w:r>
+        <w:rPr>
+          <w:rFonts w:ascii="inherit" w:eastAsia="Times New Roman" w:hAnsi="inherit" w:cs="Times New Roman"/>
+          <w:color w:val="242729"/>
+          <w:kern w:val="0"/>
+          <w:sz w:val="24"/>
+          <w:szCs w:val="24"/>
+        </w:rPr>
+        <w:lastRenderedPageBreak/>
+        <w:t>Solution -</w:t>
+      </w:r>
+    </w:p>
+    <w:p>
+      <w:pPr>
+        <w:spacing w:after="100" w:afterAutospacing="1" w:line="240" w:lineRule="auto"/>
+        <w:textAlignment w:val="baseline"/>
+        <w:rPr>
+          <w:rFonts w:ascii="inherit" w:eastAsia="Times New Roman" w:hAnsi="inherit" w:cs="Times New Roman"/>
+          <w:color w:val="242729"/>
+          <w:kern w:val="0"/>
+          <w:sz w:val="24"/>
+          <w:szCs w:val="24"/>
+        </w:rPr>
+      </w:pPr>
+      <w:r>
+        <w:rPr>
+          <w:rFonts w:ascii="inherit" w:eastAsia="Times New Roman" w:hAnsi="inherit" w:cs="Times New Roman"/>
+          <w:color w:val="242729"/>
+          <w:kern w:val="0"/>
+          <w:sz w:val="24"/>
+          <w:szCs w:val="24"/>
+        </w:rPr>
+        <w:t xml:space="preserve">For Angular to </w:t>
+      </w:r>
+      <w:proofErr w:type="spellStart"/>
+      <w:r>
+        <w:rPr>
+          <w:rFonts w:ascii="inherit" w:eastAsia="Times New Roman" w:hAnsi="inherit" w:cs="Times New Roman"/>
+          <w:color w:val="242729"/>
+          <w:kern w:val="0"/>
+          <w:sz w:val="24"/>
+          <w:szCs w:val="24"/>
+        </w:rPr>
+        <w:t>recognise</w:t>
+      </w:r>
+      <w:proofErr w:type="spellEnd"/>
+      <w:r>
+        <w:rPr>
+          <w:rFonts w:ascii="inherit" w:eastAsia="Times New Roman" w:hAnsi="inherit" w:cs="Times New Roman"/>
+          <w:color w:val="242729"/>
+          <w:kern w:val="0"/>
+          <w:sz w:val="24"/>
+          <w:szCs w:val="24"/>
+        </w:rPr>
+        <w:t xml:space="preserve"> xml2js, the following steps are required:</w:t>
+      </w:r>
+    </w:p>
+    <w:p>
+      <w:pPr>
+        <w:numPr>
+          <w:ilvl w:val="0"/>
+          <w:numId w:val="10"/>
+        </w:numPr>
+        <w:spacing w:after="100" w:afterAutospacing="1" w:line="240" w:lineRule="auto"/>
+        <w:ind w:left="376"/>
+        <w:textAlignment w:val="baseline"/>
+        <w:rPr>
+          <w:rFonts w:ascii="inherit" w:eastAsia="Times New Roman" w:hAnsi="inherit" w:cs="Times New Roman"/>
+          <w:color w:val="242729"/>
+          <w:kern w:val="0"/>
+          <w:sz w:val="24"/>
+          <w:szCs w:val="24"/>
+        </w:rPr>
+      </w:pPr>
+      <w:r>
+        <w:rPr>
+          <w:rFonts w:ascii="inherit" w:eastAsia="Times New Roman" w:hAnsi="inherit" w:cs="Times New Roman"/>
+          <w:color w:val="242729"/>
+          <w:kern w:val="0"/>
+          <w:sz w:val="24"/>
+          <w:szCs w:val="24"/>
+        </w:rPr>
+        <w:t>Add the timers-</w:t>
+      </w:r>
+      <w:proofErr w:type="spellStart"/>
+      <w:r>
+        <w:rPr>
+          <w:rFonts w:ascii="inherit" w:eastAsia="Times New Roman" w:hAnsi="inherit" w:cs="Times New Roman"/>
+          <w:color w:val="242729"/>
+          <w:kern w:val="0"/>
+          <w:sz w:val="24"/>
+          <w:szCs w:val="24"/>
+        </w:rPr>
+        <w:t>browserify</w:t>
+      </w:r>
+      <w:proofErr w:type="spellEnd"/>
+      <w:r>
+        <w:rPr>
+          <w:rFonts w:ascii="inherit" w:eastAsia="Times New Roman" w:hAnsi="inherit" w:cs="Times New Roman"/>
+          <w:color w:val="242729"/>
+          <w:kern w:val="0"/>
+          <w:sz w:val="24"/>
+          <w:szCs w:val="24"/>
+        </w:rPr>
+        <w:t xml:space="preserve"> node module using "</w:t>
+      </w:r>
+    </w:p>
+    <w:p>
+      <w:pPr>
+        <w:spacing w:after="100" w:afterAutospacing="1" w:line="240" w:lineRule="auto"/>
+        <w:ind w:left="376"/>
+        <w:textAlignment w:val="baseline"/>
+        <w:rPr>
+          <w:rFonts w:ascii="inherit" w:eastAsia="Times New Roman" w:hAnsi="inherit" w:cs="Times New Roman"/>
+          <w:color w:val="242729"/>
+          <w:kern w:val="0"/>
+          <w:sz w:val="24"/>
+          <w:szCs w:val="24"/>
+        </w:rPr>
+      </w:pPr>
+      <w:proofErr w:type="spellStart"/>
+      <w:r>
+        <w:rPr>
+          <w:rFonts w:ascii="inherit" w:eastAsia="Times New Roman" w:hAnsi="inherit" w:cs="Times New Roman"/>
+          <w:color w:val="242729"/>
+          <w:kern w:val="0"/>
+          <w:sz w:val="24"/>
+          <w:szCs w:val="24"/>
+        </w:rPr>
+        <w:t>npm</w:t>
+      </w:r>
+      <w:proofErr w:type="spellEnd"/>
+      <w:r>
+        <w:rPr>
+          <w:rFonts w:ascii="inherit" w:eastAsia="Times New Roman" w:hAnsi="inherit" w:cs="Times New Roman"/>
+          <w:color w:val="242729"/>
+          <w:kern w:val="0"/>
+          <w:sz w:val="24"/>
+          <w:szCs w:val="24"/>
+        </w:rPr>
+        <w:t xml:space="preserve"> install timers-</w:t>
+      </w:r>
+      <w:proofErr w:type="spellStart"/>
+      <w:r>
+        <w:rPr>
+          <w:rFonts w:ascii="inherit" w:eastAsia="Times New Roman" w:hAnsi="inherit" w:cs="Times New Roman"/>
+          <w:color w:val="242729"/>
+          <w:kern w:val="0"/>
+          <w:sz w:val="24"/>
+          <w:szCs w:val="24"/>
+        </w:rPr>
+        <w:t>browserify</w:t>
+      </w:r>
+      <w:proofErr w:type="spellEnd"/>
+      <w:r>
+        <w:rPr>
+          <w:rFonts w:ascii="inherit" w:eastAsia="Times New Roman" w:hAnsi="inherit" w:cs="Times New Roman"/>
+          <w:color w:val="242729"/>
+          <w:kern w:val="0"/>
+          <w:sz w:val="24"/>
+          <w:szCs w:val="24"/>
+        </w:rPr>
+        <w:t>"</w:t>
+      </w:r>
+      <w:r>
+        <w:rPr>
+          <w:rFonts w:ascii="inherit" w:eastAsia="Times New Roman" w:hAnsi="inherit" w:cs="Times New Roman"/>
+          <w:color w:val="242729"/>
+          <w:kern w:val="0"/>
+          <w:sz w:val="24"/>
+          <w:szCs w:val="24"/>
         </w:rPr>
         <w:t xml:space="preserve"> </w:t>
       </w:r>
+      <w:proofErr w:type="spellStart"/>
+      <w:r>
+        <w:rPr>
+          <w:rFonts w:ascii="inherit" w:eastAsia="Times New Roman" w:hAnsi="inherit" w:cs="Times New Roman"/>
+          <w:color w:val="242729"/>
+          <w:kern w:val="0"/>
+          <w:sz w:val="24"/>
+          <w:szCs w:val="24"/>
+        </w:rPr>
+        <w:t>amd</w:t>
+      </w:r>
+      <w:proofErr w:type="spellEnd"/>
+      <w:r>
+        <w:rPr>
+          <w:rFonts w:ascii="inherit" w:eastAsia="Times New Roman" w:hAnsi="inherit" w:cs="Times New Roman"/>
+          <w:color w:val="242729"/>
+          <w:kern w:val="0"/>
+          <w:sz w:val="24"/>
+          <w:szCs w:val="24"/>
+        </w:rPr>
+        <w:t xml:space="preserve"> </w:t>
+      </w:r>
+    </w:p>
+    <w:p>
+      <w:pPr>
+        <w:autoSpaceDE w:val="0"/>
+        <w:autoSpaceDN w:val="0"/>
+        <w:adjustRightInd w:val="0"/>
+        <w:spacing w:after="0" w:line="240" w:lineRule="auto"/>
+        <w:rPr>
+          <w:rStyle w:val="p"/>
+          <w:color w:val="C1C2C3"/>
+          <w:sz w:val="25"/>
+          <w:szCs w:val="25"/>
+        </w:rPr>
+      </w:pPr>
+      <w:proofErr w:type="spellStart"/>
+      <w:r>
+        <w:rPr>
+          <w:rStyle w:val="p"/>
+          <w:color w:val="C1C2C3"/>
+          <w:sz w:val="25"/>
+          <w:szCs w:val="25"/>
+        </w:rPr>
+        <w:t>npm</w:t>
+      </w:r>
+      <w:proofErr w:type="spellEnd"/>
+      <w:r>
+        <w:rPr>
+          <w:rStyle w:val="p"/>
+          <w:color w:val="C1C2C3"/>
+          <w:sz w:val="25"/>
+          <w:szCs w:val="25"/>
+        </w:rPr>
+        <w:t xml:space="preserve"> install --save stream timers</w:t>
+      </w:r>
+    </w:p>
+    <w:p>
+      <w:pPr>
+        <w:rPr>
+          <w:sz w:val="25"/>
+          <w:szCs w:val="25"/>
+        </w:rPr>
+      </w:pPr>
+    </w:p>
+    <w:p>
+      <w:pPr>
+        <w:rPr>
+          <w:sz w:val="25"/>
+          <w:szCs w:val="25"/>
+        </w:rPr>
+      </w:pPr>
+    </w:p>
+    <w:p>
+      <w:pPr>
+        <w:rPr>
+          <w:sz w:val="25"/>
+          <w:szCs w:val="25"/>
+        </w:rPr>
+      </w:pPr>
+      <w:r>
+        <w:rPr>
+          <w:sz w:val="25"/>
+          <w:szCs w:val="25"/>
+        </w:rPr>
+        <w:t>build again and there are no warnings anymore.</w:t>
+      </w:r>
+    </w:p>
+    <w:p>
+      <w:pPr>
+        <w:rPr>
+          <w:sz w:val="25"/>
+          <w:szCs w:val="25"/>
+        </w:rPr>
+      </w:pPr>
     </w:p>
     <w:sectPr>
       <w:pgSz w:w="12240" w:h="15840"/>
@@ -14426,6 +15862,119 @@
     </w:lvl>
   </w:abstractNum>
   <w:abstractNum w:abstractNumId="6">
+    <w:nsid w:val="4150673D"/>
+    <w:multiLevelType w:val="multilevel"/>
+    <w:tmpl w:val="C8E6A3F4"/>
+    <w:lvl w:ilvl="0">
+      <w:start w:val="1"/>
+      <w:numFmt w:val="decimal"/>
+      <w:lvlText w:val="%1."/>
+      <w:lvlJc w:val="left"/>
+      <w:pPr>
+        <w:tabs>
+          <w:tab w:val="num" w:pos="720"/>
+        </w:tabs>
+        <w:ind w:left="720" w:hanging="360"/>
+      </w:pPr>
+    </w:lvl>
+    <w:lvl w:ilvl="1" w:tentative="1">
+      <w:start w:val="1"/>
+      <w:numFmt w:val="decimal"/>
+      <w:lvlText w:val="%2."/>
+      <w:lvlJc w:val="left"/>
+      <w:pPr>
+        <w:tabs>
+          <w:tab w:val="num" w:pos="1440"/>
+        </w:tabs>
+        <w:ind w:left="1440" w:hanging="360"/>
+      </w:pPr>
+    </w:lvl>
+    <w:lvl w:ilvl="2" w:tentative="1">
+      <w:start w:val="1"/>
+      <w:numFmt w:val="decimal"/>
+      <w:lvlText w:val="%3."/>
+      <w:lvlJc w:val="left"/>
+      <w:pPr>
+        <w:tabs>
+          <w:tab w:val="num" w:pos="2160"/>
+        </w:tabs>
+        <w:ind w:left="2160" w:hanging="360"/>
+      </w:pPr>
+    </w:lvl>
+    <w:lvl w:ilvl="3" w:tentative="1">
+      <w:start w:val="1"/>
+      <w:numFmt w:val="decimal"/>
+      <w:lvlText w:val="%4."/>
+      <w:lvlJc w:val="left"/>
+      <w:pPr>
+        <w:tabs>
+          <w:tab w:val="num" w:pos="2880"/>
+        </w:tabs>
+        <w:ind w:left="2880" w:hanging="360"/>
+      </w:pPr>
+    </w:lvl>
+    <w:lvl w:ilvl="4" w:tentative="1">
+      <w:start w:val="1"/>
+      <w:numFmt w:val="decimal"/>
+      <w:lvlText w:val="%5."/>
+      <w:lvlJc w:val="left"/>
+      <w:pPr>
+        <w:tabs>
+          <w:tab w:val="num" w:pos="3600"/>
+        </w:tabs>
+        <w:ind w:left="3600" w:hanging="360"/>
+      </w:pPr>
+    </w:lvl>
+    <w:lvl w:ilvl="5" w:tentative="1">
+      <w:start w:val="1"/>
+      <w:numFmt w:val="decimal"/>
+      <w:lvlText w:val="%6."/>
+      <w:lvlJc w:val="left"/>
+      <w:pPr>
+        <w:tabs>
+          <w:tab w:val="num" w:pos="4320"/>
+        </w:tabs>
+        <w:ind w:left="4320" w:hanging="360"/>
+      </w:pPr>
+    </w:lvl>
+    <w:lvl w:ilvl="6" w:tentative="1">
+      <w:start w:val="1"/>
+      <w:numFmt w:val="decimal"/>
+      <w:lvlText w:val="%7."/>
+      <w:lvlJc w:val="left"/>
+      <w:pPr>
+        <w:tabs>
+          <w:tab w:val="num" w:pos="5040"/>
+        </w:tabs>
+        <w:ind w:left="5040" w:hanging="360"/>
+      </w:pPr>
+    </w:lvl>
+    <w:lvl w:ilvl="7" w:tentative="1">
+      <w:start w:val="1"/>
+      <w:numFmt w:val="decimal"/>
+      <w:lvlText w:val="%8."/>
+      <w:lvlJc w:val="left"/>
+      <w:pPr>
+        <w:tabs>
+          <w:tab w:val="num" w:pos="5760"/>
+        </w:tabs>
+        <w:ind w:left="5760" w:hanging="360"/>
+      </w:pPr>
+    </w:lvl>
+    <w:lvl w:ilvl="8" w:tentative="1">
+      <w:start w:val="1"/>
+      <w:numFmt w:val="decimal"/>
+      <w:lvlText w:val="%9."/>
+      <w:lvlJc w:val="left"/>
+      <w:pPr>
+        <w:tabs>
+          <w:tab w:val="num" w:pos="6480"/>
+        </w:tabs>
+        <w:ind w:left="6480" w:hanging="360"/>
+      </w:pPr>
+    </w:lvl>
+  </w:abstractNum>
+  <w:abstractNum w:abstractNumId="7">
     <w:nsid w:val="5438357A"/>
     <w:multiLevelType w:val="multilevel"/>
     <w:tmpl w:val="69C2CE2C"/>
@@ -14538,10 +16087,123 @@
       </w:pPr>
     </w:lvl>
   </w:abstractNum>
-  <w:abstractNum w:abstractNumId="7">
+  <w:abstractNum w:abstractNumId="8">
     <w:nsid w:val="648C27D0"/>
     <w:multiLevelType w:val="multilevel"/>
     <w:tmpl w:val="162E21EE"/>
+    <w:lvl w:ilvl="0">
+      <w:start w:val="1"/>
+      <w:numFmt w:val="decimal"/>
+      <w:lvlText w:val="%1."/>
+      <w:lvlJc w:val="left"/>
+      <w:pPr>
+        <w:tabs>
+          <w:tab w:val="num" w:pos="720"/>
+        </w:tabs>
+        <w:ind w:left="720" w:hanging="360"/>
+      </w:pPr>
+    </w:lvl>
+    <w:lvl w:ilvl="1" w:tentative="1">
+      <w:start w:val="1"/>
+      <w:numFmt w:val="decimal"/>
+      <w:lvlText w:val="%2."/>
+      <w:lvlJc w:val="left"/>
+      <w:pPr>
+        <w:tabs>
+          <w:tab w:val="num" w:pos="1440"/>
+        </w:tabs>
+        <w:ind w:left="1440" w:hanging="360"/>
+      </w:pPr>
+    </w:lvl>
+    <w:lvl w:ilvl="2" w:tentative="1">
+      <w:start w:val="1"/>
+      <w:numFmt w:val="decimal"/>
+      <w:lvlText w:val="%3."/>
+      <w:lvlJc w:val="left"/>
+      <w:pPr>
+        <w:tabs>
+          <w:tab w:val="num" w:pos="2160"/>
+        </w:tabs>
+        <w:ind w:left="2160" w:hanging="360"/>
+      </w:pPr>
+    </w:lvl>
+    <w:lvl w:ilvl="3" w:tentative="1">
+      <w:start w:val="1"/>
+      <w:numFmt w:val="decimal"/>
+      <w:lvlText w:val="%4."/>
+      <w:lvlJc w:val="left"/>
+      <w:pPr>
+        <w:tabs>
+          <w:tab w:val="num" w:pos="2880"/>
+        </w:tabs>
+        <w:ind w:left="2880" w:hanging="360"/>
+      </w:pPr>
+    </w:lvl>
+    <w:lvl w:ilvl="4" w:tentative="1">
+      <w:start w:val="1"/>
+      <w:numFmt w:val="decimal"/>
+      <w:lvlText w:val="%5."/>
+      <w:lvlJc w:val="left"/>
+      <w:pPr>
+        <w:tabs>
+          <w:tab w:val="num" w:pos="3600"/>
+        </w:tabs>
+        <w:ind w:left="3600" w:hanging="360"/>
+      </w:pPr>
+    </w:lvl>
+    <w:lvl w:ilvl="5" w:tentative="1">
+      <w:start w:val="1"/>
+      <w:numFmt w:val="decimal"/>
+      <w:lvlText w:val="%6."/>
+      <w:lvlJc w:val="left"/>
+      <w:pPr>
+        <w:tabs>
+          <w:tab w:val="num" w:pos="4320"/>
+        </w:tabs>
+        <w:ind w:left="4320" w:hanging="360"/>
+      </w:pPr>
+    </w:lvl>
+    <w:lvl w:ilvl="6" w:tentative="1">
+      <w:start w:val="1"/>
+      <w:numFmt w:val="decimal"/>
+      <w:lvlText w:val="%7."/>
+      <w:lvlJc w:val="left"/>
+      <w:pPr>
+        <w:tabs>
+          <w:tab w:val="num" w:pos="5040"/>
+        </w:tabs>
+        <w:ind w:left="5040" w:hanging="360"/>
+      </w:pPr>
+    </w:lvl>
+    <w:lvl w:ilvl="7" w:tentative="1">
+      <w:start w:val="1"/>
+      <w:numFmt w:val="decimal"/>
+      <w:lvlText w:val="%8."/>
+      <w:lvlJc w:val="left"/>
+      <w:pPr>
+        <w:tabs>
+          <w:tab w:val="num" w:pos="5760"/>
+        </w:tabs>
+        <w:ind w:left="5760" w:hanging="360"/>
+      </w:pPr>
+    </w:lvl>
+    <w:lvl w:ilvl="8" w:tentative="1">
+      <w:start w:val="1"/>
+      <w:numFmt w:val="decimal"/>
+      <w:lvlText w:val="%9."/>
+      <w:lvlJc w:val="left"/>
+      <w:pPr>
+        <w:tabs>
+          <w:tab w:val="num" w:pos="6480"/>
+        </w:tabs>
+        <w:ind w:left="6480" w:hanging="360"/>
+      </w:pPr>
+    </w:lvl>
+  </w:abstractNum>
+  <w:abstractNum w:abstractNumId="9">
+    <w:nsid w:val="650418F8"/>
+    <w:multiLevelType w:val="multilevel"/>
+    <w:tmpl w:val="2CD09FDC"/>
     <w:lvl w:ilvl="0">
       <w:start w:val="1"/>
       <w:numFmt w:val="decimal"/>
@@ -14661,10 +16323,10 @@
     <w:abstractNumId w:val="5"/>
   </w:num>
   <w:num w:numId="4">
-    <w:abstractNumId w:val="6"/>
+    <w:abstractNumId w:val="7"/>
   </w:num>
   <w:num w:numId="5">
-    <w:abstractNumId w:val="7"/>
+    <w:abstractNumId w:val="8"/>
   </w:num>
   <w:num w:numId="6">
     <w:abstractNumId w:val="1"/>
@@ -14674,6 +16336,12 @@
   </w:num>
   <w:num w:numId="8">
     <w:abstractNumId w:val="0"/>
+  </w:num>
+  <w:num w:numId="9">
+    <w:abstractNumId w:val="6"/>
+  </w:num>
+  <w:num w:numId="10">
+    <w:abstractNumId w:val="9"/>
   </w:num>
 </w:numbering>
 </file>
@@ -14839,6 +16507,26 @@
     <w:name w:val="Normal"/>
     <w:qFormat/>
     <w:rsid w:val="007D69AB"/>
+  </w:style>
+  <w:style w:type="paragraph" w:styleId="Heading3">
+    <w:name w:val="heading 3"/>
+    <w:basedOn w:val="Normal"/>
+    <w:link w:val="Heading3Char"/>
+    <w:uiPriority w:val="9"/>
+    <w:qFormat/>
+    <w:rsid w:val="00F1743F"/>
+    <w:pPr>
+      <w:spacing w:before="100" w:beforeAutospacing="1" w:after="100" w:afterAutospacing="1" w:line="240" w:lineRule="auto"/>
+      <w:outlineLvl w:val="2"/>
+    </w:pPr>
+    <w:rPr>
+      <w:rFonts w:eastAsia="Times New Roman" w:cs="Times New Roman"/>
+      <w:b/>
+      <w:bCs/>
+      <w:kern w:val="0"/>
+      <w:sz w:val="27"/>
+      <w:szCs w:val="27"/>
+    </w:rPr>
   </w:style>
   <w:style w:type="character" w:default="1" w:styleId="DefaultParagraphFont">
     <w:name w:val="Default Paragraph Font"/>
@@ -15055,6 +16743,76 @@
     <w:name w:val="m"/>
     <w:basedOn w:val="DefaultParagraphFont"/>
     <w:rsid w:val="00A069A5"/>
+  </w:style>
+  <w:style w:type="character" w:customStyle="1" w:styleId="Heading3Char">
+    <w:name w:val="Heading 3 Char"/>
+    <w:basedOn w:val="DefaultParagraphFont"/>
+    <w:link w:val="Heading3"/>
+    <w:uiPriority w:val="9"/>
+    <w:rsid w:val="00F1743F"/>
+    <w:rPr>
+      <w:rFonts w:eastAsia="Times New Roman" w:cs="Times New Roman"/>
+      <w:b/>
+      <w:bCs/>
+      <w:kern w:val="0"/>
+      <w:sz w:val="27"/>
+      <w:szCs w:val="27"/>
+    </w:rPr>
+  </w:style>
+  <w:style w:type="paragraph" w:styleId="HTMLPreformatted">
+    <w:name w:val="HTML Preformatted"/>
+    <w:basedOn w:val="Normal"/>
+    <w:link w:val="HTMLPreformattedChar"/>
+    <w:uiPriority w:val="99"/>
+    <w:semiHidden/>
+    <w:unhideWhenUsed/>
+    <w:rsid w:val="0020266D"/>
+    <w:pPr>
+      <w:tabs>
+        <w:tab w:val="left" w:pos="916"/>
+        <w:tab w:val="left" w:pos="1832"/>
+        <w:tab w:val="left" w:pos="2748"/>
+        <w:tab w:val="left" w:pos="3664"/>
+        <w:tab w:val="left" w:pos="4580"/>
+        <w:tab w:val="left" w:pos="5496"/>
+        <w:tab w:val="left" w:pos="6412"/>
+        <w:tab w:val="left" w:pos="7328"/>
+        <w:tab w:val="left" w:pos="8244"/>
+        <w:tab w:val="left" w:pos="9160"/>
+        <w:tab w:val="left" w:pos="10076"/>
+        <w:tab w:val="left" w:pos="10992"/>
+        <w:tab w:val="left" w:pos="11908"/>
+        <w:tab w:val="left" w:pos="12824"/>
+        <w:tab w:val="left" w:pos="13740"/>
+        <w:tab w:val="left" w:pos="14656"/>
+      </w:tabs>
+      <w:spacing w:after="0" w:line="240" w:lineRule="auto"/>
+    </w:pPr>
+    <w:rPr>
+      <w:rFonts w:ascii="Courier New" w:eastAsia="Times New Roman" w:hAnsi="Courier New" w:cs="Courier New"/>
+      <w:kern w:val="0"/>
+      <w:sz w:val="20"/>
+      <w:szCs w:val="20"/>
+    </w:rPr>
+  </w:style>
+  <w:style w:type="character" w:customStyle="1" w:styleId="HTMLPreformattedChar">
+    <w:name w:val="HTML Preformatted Char"/>
+    <w:basedOn w:val="DefaultParagraphFont"/>
+    <w:link w:val="HTMLPreformatted"/>
+    <w:uiPriority w:val="99"/>
+    <w:semiHidden/>
+    <w:rsid w:val="0020266D"/>
+    <w:rPr>
+      <w:rFonts w:ascii="Courier New" w:eastAsia="Times New Roman" w:hAnsi="Courier New" w:cs="Courier New"/>
+      <w:kern w:val="0"/>
+      <w:sz w:val="20"/>
+      <w:szCs w:val="20"/>
+    </w:rPr>
+  </w:style>
+  <w:style w:type="character" w:customStyle="1" w:styleId="hljs-string">
+    <w:name w:val="hljs-string"/>
+    <w:basedOn w:val="DefaultParagraphFont"/>
+    <w:rsid w:val="0020266D"/>
   </w:style>
 </w:styles>
 </file>

</xml_diff>